<commit_message>
updated the week 2 report to ensure the formulas are consistent and formatted
</commit_message>
<xml_diff>
--- a/Week2/week2_report.docx
+++ b/Week2/week2_report.docx
@@ -90,12 +90,16 @@
         <w:jc w:val="both"/>
         <w:rPr>
           <w:rFonts w:ascii="Calibri" w:hAnsi="Calibri" w:cs="Calibri"/>
+          <w:b/>
+          <w:bCs/>
         </w:rPr>
       </w:pPr>
       <w:bookmarkStart w:id="0" w:name="a1"/>
       <w:r>
         <w:rPr>
           <w:rFonts w:ascii="Calibri" w:hAnsi="Calibri" w:cs="Calibri"/>
+          <w:b/>
+          <w:bCs/>
         </w:rPr>
         <w:t>(</w:t>
       </w:r>
@@ -103,6 +107,8 @@
       <w:r>
         <w:rPr>
           <w:rFonts w:ascii="Calibri" w:hAnsi="Calibri" w:cs="Calibri"/>
+          <w:b/>
+          <w:bCs/>
         </w:rPr>
         <w:t>i</w:t>
       </w:r>
@@ -110,6 +116,8 @@
       <w:r>
         <w:rPr>
           <w:rFonts w:ascii="Calibri" w:hAnsi="Calibri" w:cs="Calibri"/>
+          <w:b/>
+          <w:bCs/>
         </w:rPr>
         <w:t>)</w:t>
       </w:r>
@@ -117,9 +125,43 @@
       <w:r>
         <w:rPr>
           <w:rFonts w:ascii="Calibri" w:hAnsi="Calibri" w:cs="Calibri"/>
+          <w:b/>
+          <w:bCs/>
+        </w:rPr>
+        <w:t xml:space="preserve"> Visualization of </w:t>
+      </w:r>
+      <w:r>
+        <w:rPr>
+          <w:rFonts w:ascii="Calibri" w:hAnsi="Calibri" w:cs="Calibri"/>
+          <w:b/>
+          <w:bCs/>
+        </w:rPr>
+        <w:t xml:space="preserve">Original </w:t>
+      </w:r>
+      <w:r>
+        <w:rPr>
+          <w:rFonts w:ascii="Calibri" w:hAnsi="Calibri" w:cs="Calibri"/>
+          <w:b/>
+          <w:bCs/>
+        </w:rPr>
+        <w:t>Data</w:t>
+      </w:r>
+      <w:r>
+        <w:rPr>
+          <w:rFonts w:ascii="Calibri" w:hAnsi="Calibri" w:cs="Calibri"/>
+          <w:b/>
+          <w:bCs/>
         </w:rPr>
         <w:t xml:space="preserve"> </w:t>
       </w:r>
+    </w:p>
+    <w:p>
+      <w:pPr>
+        <w:jc w:val="both"/>
+        <w:rPr>
+          <w:rFonts w:ascii="Calibri" w:hAnsi="Calibri" w:cs="Calibri"/>
+        </w:rPr>
+      </w:pPr>
       <w:r>
         <w:rPr>
           <w:rFonts w:ascii="Calibri" w:hAnsi="Calibri" w:cs="Calibri"/>
@@ -406,21 +448,7 @@
             <w:rStyle w:val="Hyperlink"/>
             <w:rFonts w:ascii="Calibri" w:hAnsi="Calibri" w:cs="Calibri"/>
           </w:rPr>
-          <w:t>plot_</w:t>
-        </w:r>
-        <w:r>
-          <w:rPr>
-            <w:rStyle w:val="Hyperlink"/>
-            <w:rFonts w:ascii="Calibri" w:hAnsi="Calibri" w:cs="Calibri"/>
-          </w:rPr>
-          <w:t>g</w:t>
-        </w:r>
-        <w:r>
-          <w:rPr>
-            <w:rStyle w:val="Hyperlink"/>
-            <w:rFonts w:ascii="Calibri" w:hAnsi="Calibri" w:cs="Calibri"/>
-          </w:rPr>
-          <w:t>iven_</w:t>
+          <w:t>plot_given_</w:t>
         </w:r>
         <w:proofErr w:type="gramStart"/>
         <w:r>
@@ -459,8 +487,28 @@
         <w:jc w:val="both"/>
         <w:rPr>
           <w:rFonts w:ascii="Calibri" w:hAnsi="Calibri" w:cs="Calibri"/>
-        </w:rPr>
-      </w:pPr>
+          <w:b/>
+          <w:bCs/>
+        </w:rPr>
+      </w:pPr>
+      <w:bookmarkStart w:id="2" w:name="a2"/>
+      <w:r>
+        <w:rPr>
+          <w:rFonts w:ascii="Calibri" w:hAnsi="Calibri" w:cs="Calibri"/>
+          <w:b/>
+          <w:bCs/>
+        </w:rPr>
+        <w:t xml:space="preserve">(ii) </w:t>
+      </w:r>
+      <w:bookmarkEnd w:id="2"/>
+      <w:r>
+        <w:rPr>
+          <w:rFonts w:ascii="Calibri" w:hAnsi="Calibri" w:cs="Calibri"/>
+          <w:b/>
+          <w:bCs/>
+        </w:rPr>
+        <w:t>Training Logistic Regression Model</w:t>
+      </w:r>
     </w:p>
     <w:p>
       <w:pPr>
@@ -469,390 +517,63 @@
           <w:rFonts w:ascii="Calibri" w:hAnsi="Calibri" w:cs="Calibri"/>
         </w:rPr>
       </w:pPr>
-      <w:bookmarkStart w:id="2" w:name="a2"/>
-      <w:r>
-        <w:rPr>
-          <w:rFonts w:ascii="Calibri" w:hAnsi="Calibri" w:cs="Calibri"/>
-        </w:rPr>
-        <w:t xml:space="preserve">(ii) </w:t>
-      </w:r>
-      <w:bookmarkEnd w:id="2"/>
-      <w:r>
-        <w:rPr>
-          <w:rFonts w:ascii="Calibri" w:hAnsi="Calibri" w:cs="Calibri"/>
-        </w:rPr>
-        <w:t>The Logistic Regression model was trained using both the given feature</w:t>
-      </w:r>
-      <w:r>
-        <w:rPr>
-          <w:rFonts w:ascii="Calibri" w:hAnsi="Calibri" w:cs="Calibri"/>
-        </w:rPr>
-        <w:t>s</w:t>
-      </w:r>
-      <w:r>
-        <w:rPr>
-          <w:rFonts w:ascii="Calibri" w:hAnsi="Calibri" w:cs="Calibri"/>
-        </w:rPr>
-        <w:t>,</w:t>
-      </w:r>
-      <w:r>
-        <w:rPr>
-          <w:rFonts w:ascii="Calibri" w:hAnsi="Calibri" w:cs="Calibri"/>
-        </w:rPr>
-        <w:t xml:space="preserve"> </w:t>
-      </w:r>
-      <w:r>
-        <w:rPr>
-          <w:rFonts w:ascii="Calibri" w:hAnsi="Calibri" w:cs="Calibri"/>
-        </w:rPr>
-        <w:t xml:space="preserve">which </w:t>
-      </w:r>
-      <w:r>
-        <w:rPr>
-          <w:rFonts w:ascii="Calibri" w:hAnsi="Calibri" w:cs="Calibri"/>
-        </w:rPr>
-        <w:t>computes the probability of a point belonging to the +1 class using th</w:t>
-      </w:r>
-      <w:r>
-        <w:rPr>
-          <w:rFonts w:ascii="Calibri" w:hAnsi="Calibri" w:cs="Calibri"/>
-        </w:rPr>
-        <w:t xml:space="preserve">e sigmoid </w:t>
-      </w:r>
-      <w:r>
-        <w:rPr>
-          <w:rFonts w:ascii="Calibri" w:hAnsi="Calibri" w:cs="Calibri"/>
-        </w:rPr>
-        <w:t xml:space="preserve">function </w:t>
+      <w:r>
+        <w:rPr>
+          <w:rFonts w:ascii="Calibri" w:hAnsi="Calibri" w:cs="Calibri"/>
+        </w:rPr>
+        <w:t xml:space="preserve">The Logistic Regression model </w:t>
       </w:r>
       <m:oMath>
-        <m:r>
-          <w:rPr>
-            <w:rFonts w:ascii="Cambria Math" w:hAnsi="Cambria Math" w:cs="Calibri"/>
-          </w:rPr>
-          <m:t>p</m:t>
-        </m:r>
-        <m:d>
-          <m:dPr>
-            <m:endChr m:val="|"/>
+        <m:acc>
+          <m:accPr>
             <m:ctrlPr>
               <w:rPr>
                 <w:rFonts w:ascii="Cambria Math" w:hAnsi="Cambria Math" w:cs="Calibri"/>
                 <w:i/>
               </w:rPr>
             </m:ctrlPr>
-          </m:dPr>
+          </m:accPr>
           <m:e>
             <m:r>
               <w:rPr>
                 <w:rFonts w:ascii="Cambria Math" w:hAnsi="Cambria Math" w:cs="Calibri"/>
               </w:rPr>
-              <m:t xml:space="preserve">y=+1 </m:t>
+              <m:t>y</m:t>
             </m:r>
           </m:e>
-        </m:d>
+        </m:acc>
         <m:r>
           <w:rPr>
             <w:rFonts w:ascii="Cambria Math" w:hAnsi="Cambria Math" w:cs="Calibri"/>
           </w:rPr>
-          <m:t xml:space="preserve"> X)=</m:t>
+          <m:t>=</m:t>
         </m:r>
-        <m:f>
-          <m:fPr>
+        <m:sSub>
+          <m:sSubPr>
             <m:ctrlPr>
               <w:rPr>
                 <w:rFonts w:ascii="Cambria Math" w:hAnsi="Cambria Math" w:cs="Calibri"/>
                 <w:i/>
               </w:rPr>
             </m:ctrlPr>
-          </m:fPr>
-          <m:num>
-            <m:r>
-              <w:rPr>
-                <w:rFonts w:ascii="Cambria Math" w:hAnsi="Cambria Math" w:cs="Calibri"/>
-              </w:rPr>
-              <m:t>1</m:t>
-            </m:r>
-          </m:num>
-          <m:den>
-            <m:r>
-              <w:rPr>
-                <w:rFonts w:ascii="Cambria Math" w:hAnsi="Cambria Math" w:cs="Calibri"/>
-              </w:rPr>
-              <m:t>1+</m:t>
-            </m:r>
-            <m:sSup>
-              <m:sSupPr>
-                <m:ctrlPr>
-                  <w:rPr>
-                    <w:rFonts w:ascii="Cambria Math" w:hAnsi="Cambria Math" w:cs="Calibri"/>
-                    <w:i/>
-                  </w:rPr>
-                </m:ctrlPr>
-              </m:sSupPr>
-              <m:e>
-                <m:r>
-                  <w:rPr>
-                    <w:rFonts w:ascii="Cambria Math" w:hAnsi="Cambria Math" w:cs="Calibri"/>
-                  </w:rPr>
-                  <m:t>e</m:t>
-                </m:r>
-              </m:e>
-              <m:sup>
-                <m:r>
-                  <w:rPr>
-                    <w:rFonts w:ascii="Cambria Math" w:hAnsi="Cambria Math" w:cs="Calibri"/>
-                  </w:rPr>
-                  <m:t>-</m:t>
-                </m:r>
-                <m:d>
-                  <m:dPr>
-                    <m:ctrlPr>
-                      <w:rPr>
-                        <w:rFonts w:ascii="Cambria Math" w:hAnsi="Cambria Math" w:cs="Calibri"/>
-                        <w:i/>
-                      </w:rPr>
-                    </m:ctrlPr>
-                  </m:dPr>
-                  <m:e>
-                    <m:sSub>
-                      <m:sSubPr>
-                        <m:ctrlPr>
-                          <w:rPr>
-                            <w:rFonts w:ascii="Cambria Math" w:hAnsi="Cambria Math" w:cs="Calibri"/>
-                            <w:i/>
-                          </w:rPr>
-                        </m:ctrlPr>
-                      </m:sSubPr>
-                      <m:e>
-                        <m:r>
-                          <w:rPr>
-                            <w:rFonts w:ascii="Cambria Math" w:hAnsi="Cambria Math" w:cs="Calibri"/>
-                          </w:rPr>
-                          <m:t>θ</m:t>
-                        </m:r>
-                      </m:e>
-                      <m:sub>
-                        <m:r>
-                          <w:rPr>
-                            <w:rFonts w:ascii="Cambria Math" w:hAnsi="Cambria Math" w:cs="Calibri"/>
-                          </w:rPr>
-                          <m:t>0</m:t>
-                        </m:r>
-                      </m:sub>
-                    </m:sSub>
-                    <m:r>
-                      <w:rPr>
-                        <w:rFonts w:ascii="Cambria Math" w:hAnsi="Cambria Math" w:cs="Calibri"/>
-                      </w:rPr>
-                      <m:t>+</m:t>
-                    </m:r>
-                    <m:sSub>
-                      <m:sSubPr>
-                        <m:ctrlPr>
-                          <w:rPr>
-                            <w:rFonts w:ascii="Cambria Math" w:hAnsi="Cambria Math" w:cs="Calibri"/>
-                            <w:i/>
-                          </w:rPr>
-                        </m:ctrlPr>
-                      </m:sSubPr>
-                      <m:e>
-                        <m:r>
-                          <w:rPr>
-                            <w:rFonts w:ascii="Cambria Math" w:hAnsi="Cambria Math" w:cs="Calibri"/>
-                          </w:rPr>
-                          <m:t>θ</m:t>
-                        </m:r>
-                      </m:e>
-                      <m:sub>
-                        <m:r>
-                          <w:rPr>
-                            <w:rFonts w:ascii="Cambria Math" w:hAnsi="Cambria Math" w:cs="Calibri"/>
-                          </w:rPr>
-                          <m:t>1</m:t>
-                        </m:r>
-                      </m:sub>
-                    </m:sSub>
-                    <m:sSub>
-                      <m:sSubPr>
-                        <m:ctrlPr>
-                          <w:rPr>
-                            <w:rFonts w:ascii="Cambria Math" w:hAnsi="Cambria Math" w:cs="Calibri"/>
-                            <w:i/>
-                          </w:rPr>
-                        </m:ctrlPr>
-                      </m:sSubPr>
-                      <m:e>
-                        <m:r>
-                          <w:rPr>
-                            <w:rFonts w:ascii="Cambria Math" w:hAnsi="Cambria Math" w:cs="Calibri"/>
-                          </w:rPr>
-                          <m:t>x</m:t>
-                        </m:r>
-                      </m:e>
-                      <m:sub>
-                        <m:r>
-                          <w:rPr>
-                            <w:rFonts w:ascii="Cambria Math" w:hAnsi="Cambria Math" w:cs="Calibri"/>
-                          </w:rPr>
-                          <m:t>1</m:t>
-                        </m:r>
-                      </m:sub>
-                    </m:sSub>
-                    <m:r>
-                      <w:rPr>
-                        <w:rFonts w:ascii="Cambria Math" w:hAnsi="Cambria Math" w:cs="Calibri"/>
-                      </w:rPr>
-                      <m:t>+</m:t>
-                    </m:r>
-                    <m:sSub>
-                      <m:sSubPr>
-                        <m:ctrlPr>
-                          <w:rPr>
-                            <w:rFonts w:ascii="Cambria Math" w:hAnsi="Cambria Math" w:cs="Calibri"/>
-                            <w:i/>
-                          </w:rPr>
-                        </m:ctrlPr>
-                      </m:sSubPr>
-                      <m:e>
-                        <m:r>
-                          <w:rPr>
-                            <w:rFonts w:ascii="Cambria Math" w:hAnsi="Cambria Math" w:cs="Calibri"/>
-                          </w:rPr>
-                          <m:t>θ</m:t>
-                        </m:r>
-                      </m:e>
-                      <m:sub>
-                        <m:r>
-                          <w:rPr>
-                            <w:rFonts w:ascii="Cambria Math" w:hAnsi="Cambria Math" w:cs="Calibri"/>
-                          </w:rPr>
-                          <m:t>2</m:t>
-                        </m:r>
-                      </m:sub>
-                    </m:sSub>
-                    <m:sSub>
-                      <m:sSubPr>
-                        <m:ctrlPr>
-                          <w:rPr>
-                            <w:rFonts w:ascii="Cambria Math" w:hAnsi="Cambria Math" w:cs="Calibri"/>
-                            <w:i/>
-                          </w:rPr>
-                        </m:ctrlPr>
-                      </m:sSubPr>
-                      <m:e>
-                        <m:r>
-                          <w:rPr>
-                            <w:rFonts w:ascii="Cambria Math" w:hAnsi="Cambria Math" w:cs="Calibri"/>
-                          </w:rPr>
-                          <m:t>x</m:t>
-                        </m:r>
-                      </m:e>
-                      <m:sub>
-                        <m:r>
-                          <w:rPr>
-                            <w:rFonts w:ascii="Cambria Math" w:hAnsi="Cambria Math" w:cs="Calibri"/>
-                          </w:rPr>
-                          <m:t>2</m:t>
-                        </m:r>
-                      </m:sub>
-                    </m:sSub>
-                  </m:e>
-                </m:d>
-              </m:sup>
-            </m:sSup>
-          </m:den>
-        </m:f>
-      </m:oMath>
-      <w:r>
-        <w:rPr>
-          <w:rFonts w:ascii="Calibri" w:hAnsi="Calibri" w:cs="Calibri"/>
-        </w:rPr>
-        <w:t xml:space="preserve">  and the -1 class’s probability would be </w:t>
-      </w:r>
-      <m:oMath>
-        <m:r>
-          <w:rPr>
-            <w:rFonts w:ascii="Cambria Math" w:hAnsi="Cambria Math" w:cs="Calibri"/>
-          </w:rPr>
-          <m:t>p</m:t>
-        </m:r>
-        <m:d>
-          <m:dPr>
-            <m:endChr m:val="|"/>
-            <m:ctrlPr>
-              <w:rPr>
-                <w:rFonts w:ascii="Cambria Math" w:hAnsi="Cambria Math" w:cs="Calibri"/>
-                <w:i/>
-              </w:rPr>
-            </m:ctrlPr>
-          </m:dPr>
+          </m:sSubPr>
           <m:e>
             <m:r>
               <w:rPr>
                 <w:rFonts w:ascii="Cambria Math" w:hAnsi="Cambria Math" w:cs="Calibri"/>
               </w:rPr>
-              <m:t>y=-1</m:t>
+              <m:t>h</m:t>
             </m:r>
           </m:e>
-        </m:d>
-        <m:r>
-          <w:rPr>
-            <w:rFonts w:ascii="Cambria Math" w:hAnsi="Cambria Math" w:cs="Calibri"/>
-          </w:rPr>
-          <m:t xml:space="preserve"> X)=1-p</m:t>
-        </m:r>
-        <m:d>
-          <m:dPr>
-            <m:endChr m:val="|"/>
-            <m:ctrlPr>
-              <w:rPr>
-                <w:rFonts w:ascii="Cambria Math" w:hAnsi="Cambria Math" w:cs="Calibri"/>
-                <w:i/>
-              </w:rPr>
-            </m:ctrlPr>
-          </m:dPr>
-          <m:e>
+          <m:sub>
             <m:r>
               <w:rPr>
                 <w:rFonts w:ascii="Cambria Math" w:hAnsi="Cambria Math" w:cs="Calibri"/>
               </w:rPr>
-              <m:t xml:space="preserve">y=+1 </m:t>
+              <m:t>θ</m:t>
             </m:r>
-          </m:e>
-        </m:d>
-        <m:r>
-          <w:rPr>
-            <w:rFonts w:ascii="Cambria Math" w:hAnsi="Cambria Math" w:cs="Calibri"/>
-          </w:rPr>
-          <m:t xml:space="preserve"> X)</m:t>
-        </m:r>
-      </m:oMath>
-      <w:r>
-        <w:rPr>
-          <w:rFonts w:ascii="Calibri" w:hAnsi="Calibri" w:cs="Calibri"/>
-        </w:rPr>
-        <w:t xml:space="preserve">, </w:t>
-      </w:r>
-      <w:r>
-        <w:rPr>
-          <w:rFonts w:ascii="Calibri" w:hAnsi="Calibri" w:cs="Calibri"/>
-        </w:rPr>
-        <w:t>and</w:t>
-      </w:r>
-      <w:r>
-        <w:rPr>
-          <w:rFonts w:ascii="Calibri" w:hAnsi="Calibri" w:cs="Calibri"/>
-        </w:rPr>
-        <w:t xml:space="preserve"> </w:t>
-      </w:r>
-      <m:oMath>
-        <m:r>
-          <w:rPr>
-            <w:rFonts w:ascii="Cambria Math" w:hAnsi="Cambria Math" w:cs="Calibri"/>
-          </w:rPr>
-          <m:t>f</m:t>
-        </m:r>
+          </m:sub>
+        </m:sSub>
         <m:d>
           <m:dPr>
             <m:ctrlPr>
@@ -871,6 +592,1447 @@
             </m:r>
           </m:e>
         </m:d>
+        <m:r>
+          <w:rPr>
+            <w:rFonts w:ascii="Cambria Math" w:hAnsi="Cambria Math" w:cs="Calibri"/>
+          </w:rPr>
+          <m:t>=sign</m:t>
+        </m:r>
+        <m:d>
+          <m:dPr>
+            <m:ctrlPr>
+              <w:rPr>
+                <w:rFonts w:ascii="Cambria Math" w:hAnsi="Cambria Math" w:cs="Calibri"/>
+                <w:i/>
+              </w:rPr>
+            </m:ctrlPr>
+          </m:dPr>
+          <m:e>
+            <m:sSup>
+              <m:sSupPr>
+                <m:ctrlPr>
+                  <w:rPr>
+                    <w:rFonts w:ascii="Cambria Math" w:hAnsi="Cambria Math" w:cs="Calibri"/>
+                    <w:i/>
+                  </w:rPr>
+                </m:ctrlPr>
+              </m:sSupPr>
+              <m:e>
+                <m:r>
+                  <w:rPr>
+                    <w:rFonts w:ascii="Cambria Math" w:hAnsi="Cambria Math" w:cs="Calibri"/>
+                  </w:rPr>
+                  <m:t>θ</m:t>
+                </m:r>
+              </m:e>
+              <m:sup>
+                <m:r>
+                  <w:rPr>
+                    <w:rFonts w:ascii="Cambria Math" w:hAnsi="Cambria Math" w:cs="Calibri"/>
+                  </w:rPr>
+                  <m:t>T</m:t>
+                </m:r>
+              </m:sup>
+            </m:sSup>
+            <m:r>
+              <w:rPr>
+                <w:rFonts w:ascii="Cambria Math" w:hAnsi="Cambria Math" w:cs="Calibri"/>
+              </w:rPr>
+              <m:t>x</m:t>
+            </m:r>
+          </m:e>
+        </m:d>
+        <m:r>
+          <w:rPr>
+            <w:rFonts w:ascii="Cambria Math" w:hAnsi="Cambria Math" w:cs="Calibri"/>
+          </w:rPr>
+          <m:t xml:space="preserve"> </m:t>
+        </m:r>
+      </m:oMath>
+      <w:r>
+        <w:rPr>
+          <w:rFonts w:ascii="Calibri" w:hAnsi="Calibri" w:cs="Calibri"/>
+        </w:rPr>
+        <w:t>was trained using</w:t>
+      </w:r>
+      <w:r>
+        <w:rPr>
+          <w:rFonts w:ascii="Calibri" w:hAnsi="Calibri" w:cs="Calibri"/>
+        </w:rPr>
+        <w:t xml:space="preserve"> </w:t>
+      </w:r>
+      <w:r>
+        <w:rPr>
+          <w:rFonts w:ascii="Calibri" w:hAnsi="Calibri" w:cs="Calibri"/>
+        </w:rPr>
+        <w:t>the given feature</w:t>
+      </w:r>
+      <w:r>
+        <w:rPr>
+          <w:rFonts w:ascii="Calibri" w:hAnsi="Calibri" w:cs="Calibri"/>
+        </w:rPr>
+        <w:t>s</w:t>
+      </w:r>
+      <w:r>
+        <w:rPr>
+          <w:rFonts w:ascii="Calibri" w:hAnsi="Calibri" w:cs="Calibri"/>
+        </w:rPr>
+        <w:t xml:space="preserve"> </w:t>
+      </w:r>
+      <m:oMath>
+        <m:sSub>
+          <m:sSubPr>
+            <m:ctrlPr>
+              <w:rPr>
+                <w:rFonts w:ascii="Cambria Math" w:hAnsi="Cambria Math" w:cs="Calibri"/>
+                <w:i/>
+              </w:rPr>
+            </m:ctrlPr>
+          </m:sSubPr>
+          <m:e>
+            <m:r>
+              <w:rPr>
+                <w:rFonts w:ascii="Cambria Math" w:hAnsi="Cambria Math" w:cs="Calibri"/>
+              </w:rPr>
+              <m:t>X</m:t>
+            </m:r>
+          </m:e>
+          <m:sub>
+            <m:r>
+              <w:rPr>
+                <w:rFonts w:ascii="Cambria Math" w:hAnsi="Cambria Math" w:cs="Calibri"/>
+              </w:rPr>
+              <m:t>1</m:t>
+            </m:r>
+          </m:sub>
+        </m:sSub>
+        <m:r>
+          <w:rPr>
+            <w:rFonts w:ascii="Cambria Math" w:hAnsi="Cambria Math" w:cs="Calibri"/>
+          </w:rPr>
+          <m:t xml:space="preserve"> </m:t>
+        </m:r>
+      </m:oMath>
+      <w:r>
+        <w:rPr>
+          <w:rFonts w:ascii="Calibri" w:hAnsi="Calibri" w:cs="Calibri"/>
+        </w:rPr>
+        <w:t xml:space="preserve">and </w:t>
+      </w:r>
+      <m:oMath>
+        <m:sSub>
+          <m:sSubPr>
+            <m:ctrlPr>
+              <w:rPr>
+                <w:rFonts w:ascii="Cambria Math" w:hAnsi="Cambria Math" w:cs="Calibri"/>
+                <w:i/>
+              </w:rPr>
+            </m:ctrlPr>
+          </m:sSubPr>
+          <m:e>
+            <m:r>
+              <w:rPr>
+                <w:rFonts w:ascii="Cambria Math" w:hAnsi="Cambria Math" w:cs="Calibri"/>
+              </w:rPr>
+              <m:t>X</m:t>
+            </m:r>
+          </m:e>
+          <m:sub>
+            <m:r>
+              <w:rPr>
+                <w:rFonts w:ascii="Cambria Math" w:hAnsi="Cambria Math" w:cs="Calibri"/>
+              </w:rPr>
+              <m:t>2</m:t>
+            </m:r>
+          </m:sub>
+        </m:sSub>
+      </m:oMath>
+      <w:r>
+        <w:rPr>
+          <w:rFonts w:ascii="Calibri" w:hAnsi="Calibri" w:cs="Calibri"/>
+        </w:rPr>
+        <w:t>,</w:t>
+      </w:r>
+      <w:r>
+        <w:rPr>
+          <w:rFonts w:ascii="Calibri" w:hAnsi="Calibri" w:cs="Calibri"/>
+        </w:rPr>
+        <w:t xml:space="preserve"> </w:t>
+      </w:r>
+      <w:r>
+        <w:rPr>
+          <w:rFonts w:ascii="Calibri" w:hAnsi="Calibri" w:cs="Calibri"/>
+        </w:rPr>
+        <w:t xml:space="preserve">which </w:t>
+      </w:r>
+      <w:r>
+        <w:rPr>
+          <w:rFonts w:ascii="Calibri" w:hAnsi="Calibri" w:cs="Calibri"/>
+        </w:rPr>
+        <w:t>computes the probability of a point using th</w:t>
+      </w:r>
+      <w:r>
+        <w:rPr>
+          <w:rFonts w:ascii="Calibri" w:hAnsi="Calibri" w:cs="Calibri"/>
+        </w:rPr>
+        <w:t xml:space="preserve">e sigmoid </w:t>
+      </w:r>
+      <w:r>
+        <w:rPr>
+          <w:rFonts w:ascii="Calibri" w:hAnsi="Calibri" w:cs="Calibri"/>
+        </w:rPr>
+        <w:t>function</w:t>
+      </w:r>
+      <w:r>
+        <w:rPr>
+          <w:rFonts w:ascii="Calibri" w:hAnsi="Calibri" w:cs="Calibri"/>
+        </w:rPr>
+        <w:t xml:space="preserve"> </w:t>
+      </w:r>
+      <w:r>
+        <w:rPr>
+          <w:rFonts w:ascii="Calibri" w:hAnsi="Calibri" w:cs="Calibri"/>
+        </w:rPr>
+        <w:t xml:space="preserve">as +1 when </w:t>
+      </w:r>
+      <m:oMath>
+        <m:sSup>
+          <m:sSupPr>
+            <m:ctrlPr>
+              <w:rPr>
+                <w:rFonts w:ascii="Cambria Math" w:hAnsi="Cambria Math" w:cs="Calibri"/>
+                <w:i/>
+              </w:rPr>
+            </m:ctrlPr>
+          </m:sSupPr>
+          <m:e>
+            <m:r>
+              <w:rPr>
+                <w:rFonts w:ascii="Cambria Math" w:hAnsi="Cambria Math" w:cs="Calibri"/>
+              </w:rPr>
+              <m:t>θ</m:t>
+            </m:r>
+          </m:e>
+          <m:sup>
+            <m:r>
+              <w:rPr>
+                <w:rFonts w:ascii="Cambria Math" w:hAnsi="Cambria Math" w:cs="Calibri"/>
+              </w:rPr>
+              <m:t>T</m:t>
+            </m:r>
+          </m:sup>
+        </m:sSup>
+        <m:r>
+          <w:rPr>
+            <w:rFonts w:ascii="Cambria Math" w:hAnsi="Cambria Math" w:cs="Calibri"/>
+          </w:rPr>
+          <m:t>x</m:t>
+        </m:r>
+        <m:r>
+          <w:rPr>
+            <w:rFonts w:ascii="Cambria Math" w:hAnsi="Cambria Math" w:cs="Calibri"/>
+          </w:rPr>
+          <m:t>&gt;0</m:t>
+        </m:r>
+      </m:oMath>
+      <w:r>
+        <w:rPr>
+          <w:rFonts w:ascii="Calibri" w:hAnsi="Calibri" w:cs="Calibri"/>
+        </w:rPr>
+        <w:t xml:space="preserve"> and -1 when </w:t>
+      </w:r>
+      <m:oMath>
+        <m:sSup>
+          <m:sSupPr>
+            <m:ctrlPr>
+              <w:rPr>
+                <w:rFonts w:ascii="Cambria Math" w:hAnsi="Cambria Math" w:cs="Calibri"/>
+                <w:i/>
+              </w:rPr>
+            </m:ctrlPr>
+          </m:sSupPr>
+          <m:e>
+            <m:r>
+              <w:rPr>
+                <w:rFonts w:ascii="Cambria Math" w:hAnsi="Cambria Math" w:cs="Calibri"/>
+              </w:rPr>
+              <m:t>θ</m:t>
+            </m:r>
+          </m:e>
+          <m:sup>
+            <m:r>
+              <w:rPr>
+                <w:rFonts w:ascii="Cambria Math" w:hAnsi="Cambria Math" w:cs="Calibri"/>
+              </w:rPr>
+              <m:t>T</m:t>
+            </m:r>
+          </m:sup>
+        </m:sSup>
+        <m:r>
+          <w:rPr>
+            <w:rFonts w:ascii="Cambria Math" w:hAnsi="Cambria Math" w:cs="Calibri"/>
+          </w:rPr>
+          <m:t>x</m:t>
+        </m:r>
+        <m:r>
+          <w:rPr>
+            <w:rFonts w:ascii="Cambria Math" w:hAnsi="Cambria Math" w:cs="Calibri"/>
+          </w:rPr>
+          <m:t>&lt;</m:t>
+        </m:r>
+        <m:r>
+          <w:rPr>
+            <w:rFonts w:ascii="Cambria Math" w:hAnsi="Cambria Math" w:cs="Calibri"/>
+          </w:rPr>
+          <m:t>0</m:t>
+        </m:r>
+      </m:oMath>
+      <w:r>
+        <w:rPr>
+          <w:rFonts w:ascii="Calibri" w:hAnsi="Calibri" w:cs="Calibri"/>
+        </w:rPr>
+        <w:t xml:space="preserve">, </w:t>
+      </w:r>
+      <w:r>
+        <w:rPr>
+          <w:rFonts w:ascii="Calibri" w:hAnsi="Calibri" w:cs="Calibri"/>
+        </w:rPr>
+        <w:t xml:space="preserve">where </w:t>
+      </w:r>
+      <m:oMath>
+        <m:sSup>
+          <m:sSupPr>
+            <m:ctrlPr>
+              <w:rPr>
+                <w:rFonts w:ascii="Cambria Math" w:hAnsi="Cambria Math" w:cs="Calibri"/>
+                <w:i/>
+              </w:rPr>
+            </m:ctrlPr>
+          </m:sSupPr>
+          <m:e>
+            <m:r>
+              <w:rPr>
+                <w:rFonts w:ascii="Cambria Math" w:hAnsi="Cambria Math" w:cs="Calibri"/>
+              </w:rPr>
+              <m:t>θ</m:t>
+            </m:r>
+          </m:e>
+          <m:sup>
+            <m:r>
+              <w:rPr>
+                <w:rFonts w:ascii="Cambria Math" w:hAnsi="Cambria Math" w:cs="Calibri"/>
+              </w:rPr>
+              <m:t>T</m:t>
+            </m:r>
+          </m:sup>
+        </m:sSup>
+        <m:r>
+          <w:rPr>
+            <w:rFonts w:ascii="Cambria Math" w:hAnsi="Cambria Math" w:cs="Calibri"/>
+          </w:rPr>
+          <m:t>x=</m:t>
+        </m:r>
+        <m:sSub>
+          <m:sSubPr>
+            <m:ctrlPr>
+              <w:rPr>
+                <w:rFonts w:ascii="Cambria Math" w:hAnsi="Cambria Math" w:cs="Calibri"/>
+                <w:i/>
+              </w:rPr>
+            </m:ctrlPr>
+          </m:sSubPr>
+          <m:e>
+            <m:r>
+              <w:rPr>
+                <w:rFonts w:ascii="Cambria Math" w:hAnsi="Cambria Math" w:cs="Calibri"/>
+              </w:rPr>
+              <m:t>θ</m:t>
+            </m:r>
+          </m:e>
+          <m:sub>
+            <m:r>
+              <w:rPr>
+                <w:rFonts w:ascii="Cambria Math" w:hAnsi="Cambria Math" w:cs="Calibri"/>
+              </w:rPr>
+              <m:t>0</m:t>
+            </m:r>
+          </m:sub>
+        </m:sSub>
+        <m:r>
+          <w:rPr>
+            <w:rFonts w:ascii="Cambria Math" w:hAnsi="Cambria Math" w:cs="Calibri"/>
+          </w:rPr>
+          <m:t>+</m:t>
+        </m:r>
+        <m:sSub>
+          <m:sSubPr>
+            <m:ctrlPr>
+              <w:rPr>
+                <w:rFonts w:ascii="Cambria Math" w:hAnsi="Cambria Math" w:cs="Calibri"/>
+                <w:i/>
+              </w:rPr>
+            </m:ctrlPr>
+          </m:sSubPr>
+          <m:e>
+            <m:r>
+              <w:rPr>
+                <w:rFonts w:ascii="Cambria Math" w:hAnsi="Cambria Math" w:cs="Calibri"/>
+              </w:rPr>
+              <m:t>θ</m:t>
+            </m:r>
+          </m:e>
+          <m:sub>
+            <m:r>
+              <w:rPr>
+                <w:rFonts w:ascii="Cambria Math" w:hAnsi="Cambria Math" w:cs="Calibri"/>
+              </w:rPr>
+              <m:t>1</m:t>
+            </m:r>
+          </m:sub>
+        </m:sSub>
+        <m:sSub>
+          <m:sSubPr>
+            <m:ctrlPr>
+              <w:rPr>
+                <w:rFonts w:ascii="Cambria Math" w:hAnsi="Cambria Math" w:cs="Calibri"/>
+                <w:i/>
+              </w:rPr>
+            </m:ctrlPr>
+          </m:sSubPr>
+          <m:e>
+            <m:r>
+              <w:rPr>
+                <w:rFonts w:ascii="Cambria Math" w:hAnsi="Cambria Math" w:cs="Calibri"/>
+              </w:rPr>
+              <m:t>x</m:t>
+            </m:r>
+          </m:e>
+          <m:sub>
+            <m:r>
+              <w:rPr>
+                <w:rFonts w:ascii="Cambria Math" w:hAnsi="Cambria Math" w:cs="Calibri"/>
+              </w:rPr>
+              <m:t>1</m:t>
+            </m:r>
+          </m:sub>
+        </m:sSub>
+        <m:r>
+          <w:rPr>
+            <w:rFonts w:ascii="Cambria Math" w:hAnsi="Cambria Math" w:cs="Calibri"/>
+          </w:rPr>
+          <m:t>+</m:t>
+        </m:r>
+        <m:sSub>
+          <m:sSubPr>
+            <m:ctrlPr>
+              <w:rPr>
+                <w:rFonts w:ascii="Cambria Math" w:hAnsi="Cambria Math" w:cs="Calibri"/>
+                <w:i/>
+              </w:rPr>
+            </m:ctrlPr>
+          </m:sSubPr>
+          <m:e>
+            <m:r>
+              <w:rPr>
+                <w:rFonts w:ascii="Cambria Math" w:hAnsi="Cambria Math" w:cs="Calibri"/>
+              </w:rPr>
+              <m:t>θ</m:t>
+            </m:r>
+          </m:e>
+          <m:sub>
+            <m:r>
+              <w:rPr>
+                <w:rFonts w:ascii="Cambria Math" w:hAnsi="Cambria Math" w:cs="Calibri"/>
+              </w:rPr>
+              <m:t>2</m:t>
+            </m:r>
+          </m:sub>
+        </m:sSub>
+        <m:sSub>
+          <m:sSubPr>
+            <m:ctrlPr>
+              <w:rPr>
+                <w:rFonts w:ascii="Cambria Math" w:hAnsi="Cambria Math" w:cs="Calibri"/>
+                <w:i/>
+              </w:rPr>
+            </m:ctrlPr>
+          </m:sSubPr>
+          <m:e>
+            <m:r>
+              <w:rPr>
+                <w:rFonts w:ascii="Cambria Math" w:hAnsi="Cambria Math" w:cs="Calibri"/>
+              </w:rPr>
+              <m:t>x</m:t>
+            </m:r>
+          </m:e>
+          <m:sub>
+            <m:r>
+              <w:rPr>
+                <w:rFonts w:ascii="Cambria Math" w:hAnsi="Cambria Math" w:cs="Calibri"/>
+              </w:rPr>
+              <m:t>2</m:t>
+            </m:r>
+          </m:sub>
+        </m:sSub>
+      </m:oMath>
+      <w:r>
+        <w:rPr>
+          <w:rFonts w:ascii="Calibri" w:hAnsi="Calibri" w:cs="Calibri"/>
+        </w:rPr>
+        <w:t xml:space="preserve"> represents the linear combination of the features </w:t>
+      </w:r>
+      <m:oMath>
+        <m:sSub>
+          <m:sSubPr>
+            <m:ctrlPr>
+              <w:rPr>
+                <w:rFonts w:ascii="Cambria Math" w:hAnsi="Cambria Math" w:cs="Calibri"/>
+                <w:i/>
+              </w:rPr>
+            </m:ctrlPr>
+          </m:sSubPr>
+          <m:e>
+            <m:r>
+              <w:rPr>
+                <w:rFonts w:ascii="Cambria Math" w:hAnsi="Cambria Math" w:cs="Calibri"/>
+              </w:rPr>
+              <m:t>X</m:t>
+            </m:r>
+          </m:e>
+          <m:sub>
+            <m:r>
+              <w:rPr>
+                <w:rFonts w:ascii="Cambria Math" w:hAnsi="Cambria Math" w:cs="Calibri"/>
+              </w:rPr>
+              <m:t>1</m:t>
+            </m:r>
+          </m:sub>
+        </m:sSub>
+        <m:r>
+          <w:rPr>
+            <w:rFonts w:ascii="Cambria Math" w:hAnsi="Cambria Math" w:cs="Calibri"/>
+          </w:rPr>
+          <m:t xml:space="preserve"> </m:t>
+        </m:r>
+      </m:oMath>
+      <w:r>
+        <w:rPr>
+          <w:rFonts w:ascii="Calibri" w:hAnsi="Calibri" w:cs="Calibri"/>
+        </w:rPr>
+        <w:t xml:space="preserve">and </w:t>
+      </w:r>
+      <m:oMath>
+        <m:sSub>
+          <m:sSubPr>
+            <m:ctrlPr>
+              <w:rPr>
+                <w:rFonts w:ascii="Cambria Math" w:hAnsi="Cambria Math" w:cs="Calibri"/>
+                <w:i/>
+              </w:rPr>
+            </m:ctrlPr>
+          </m:sSubPr>
+          <m:e>
+            <m:r>
+              <w:rPr>
+                <w:rFonts w:ascii="Cambria Math" w:hAnsi="Cambria Math" w:cs="Calibri"/>
+              </w:rPr>
+              <m:t>X</m:t>
+            </m:r>
+          </m:e>
+          <m:sub>
+            <m:r>
+              <w:rPr>
+                <w:rFonts w:ascii="Cambria Math" w:hAnsi="Cambria Math" w:cs="Calibri"/>
+              </w:rPr>
+              <m:t>2</m:t>
+            </m:r>
+          </m:sub>
+        </m:sSub>
+      </m:oMath>
+      <w:r>
+        <w:rPr>
+          <w:rFonts w:ascii="Calibri" w:hAnsi="Calibri" w:cs="Calibri"/>
+        </w:rPr>
+        <w:t>.</w:t>
+      </w:r>
+    </w:p>
+    <w:p>
+      <w:pPr>
+        <w:jc w:val="both"/>
+        <w:rPr>
+          <w:rFonts w:ascii="Calibri" w:hAnsi="Calibri" w:cs="Calibri"/>
+        </w:rPr>
+      </w:pPr>
+      <w:r>
+        <w:rPr>
+          <w:rFonts w:ascii="Calibri" w:hAnsi="Calibri" w:cs="Calibri"/>
+        </w:rPr>
+        <w:lastRenderedPageBreak/>
+        <w:t xml:space="preserve">After fitting, the </w:t>
+      </w:r>
+      <w:r>
+        <w:rPr>
+          <w:rFonts w:ascii="Calibri" w:hAnsi="Calibri" w:cs="Calibri"/>
+        </w:rPr>
+        <w:t>feature coefficients</w:t>
+      </w:r>
+      <w:r>
+        <w:rPr>
+          <w:rFonts w:ascii="Calibri" w:hAnsi="Calibri" w:cs="Calibri"/>
+        </w:rPr>
+        <w:t xml:space="preserve"> that were produced were </w:t>
+      </w:r>
+      <m:oMath>
+        <m:sSub>
+          <m:sSubPr>
+            <m:ctrlPr>
+              <w:rPr>
+                <w:rFonts w:ascii="Cambria Math" w:hAnsi="Cambria Math" w:cs="Calibri"/>
+                <w:i/>
+              </w:rPr>
+            </m:ctrlPr>
+          </m:sSubPr>
+          <m:e>
+            <m:r>
+              <w:rPr>
+                <w:rFonts w:ascii="Cambria Math" w:hAnsi="Cambria Math" w:cs="Calibri"/>
+              </w:rPr>
+              <m:t>θ</m:t>
+            </m:r>
+          </m:e>
+          <m:sub>
+            <m:r>
+              <w:rPr>
+                <w:rFonts w:ascii="Cambria Math" w:hAnsi="Cambria Math" w:cs="Calibri"/>
+              </w:rPr>
+              <m:t>1</m:t>
+            </m:r>
+          </m:sub>
+        </m:sSub>
+        <m:r>
+          <w:rPr>
+            <w:rFonts w:ascii="Cambria Math" w:hAnsi="Cambria Math" w:cs="Calibri"/>
+          </w:rPr>
+          <m:t>= -0.05339</m:t>
+        </m:r>
+      </m:oMath>
+      <w:r>
+        <w:rPr>
+          <w:rFonts w:ascii="Calibri" w:hAnsi="Calibri" w:cs="Calibri"/>
+        </w:rPr>
+        <w:t xml:space="preserve"> and </w:t>
+      </w:r>
+      <m:oMath>
+        <m:sSub>
+          <m:sSubPr>
+            <m:ctrlPr>
+              <w:rPr>
+                <w:rFonts w:ascii="Cambria Math" w:hAnsi="Cambria Math" w:cs="Calibri"/>
+                <w:i/>
+              </w:rPr>
+            </m:ctrlPr>
+          </m:sSubPr>
+          <m:e>
+            <m:r>
+              <w:rPr>
+                <w:rFonts w:ascii="Cambria Math" w:hAnsi="Cambria Math" w:cs="Calibri"/>
+              </w:rPr>
+              <m:t>θ</m:t>
+            </m:r>
+          </m:e>
+          <m:sub>
+            <m:r>
+              <w:rPr>
+                <w:rFonts w:ascii="Cambria Math" w:hAnsi="Cambria Math" w:cs="Calibri"/>
+              </w:rPr>
+              <m:t>2</m:t>
+            </m:r>
+          </m:sub>
+        </m:sSub>
+        <m:r>
+          <w:rPr>
+            <w:rFonts w:ascii="Cambria Math" w:hAnsi="Cambria Math" w:cs="Calibri"/>
+          </w:rPr>
+          <m:t>= 5.15001</m:t>
+        </m:r>
+      </m:oMath>
+      <w:r>
+        <w:rPr>
+          <w:rFonts w:ascii="Calibri" w:hAnsi="Calibri" w:cs="Calibri"/>
+        </w:rPr>
+        <w:t>, while the intercept</w:t>
+      </w:r>
+      <w:r>
+        <w:rPr>
+          <w:rFonts w:ascii="Calibri" w:hAnsi="Calibri" w:cs="Calibri"/>
+        </w:rPr>
+        <w:t xml:space="preserve"> is</w:t>
+      </w:r>
+      <w:r>
+        <w:rPr>
+          <w:rFonts w:ascii="Calibri" w:hAnsi="Calibri" w:cs="Calibri"/>
+        </w:rPr>
+        <w:t xml:space="preserve"> </w:t>
+      </w:r>
+      <m:oMath>
+        <m:sSub>
+          <m:sSubPr>
+            <m:ctrlPr>
+              <w:rPr>
+                <w:rFonts w:ascii="Cambria Math" w:hAnsi="Cambria Math" w:cs="Calibri"/>
+                <w:i/>
+              </w:rPr>
+            </m:ctrlPr>
+          </m:sSubPr>
+          <m:e>
+            <m:r>
+              <w:rPr>
+                <w:rFonts w:ascii="Cambria Math" w:hAnsi="Cambria Math" w:cs="Calibri"/>
+              </w:rPr>
+              <m:t>θ</m:t>
+            </m:r>
+          </m:e>
+          <m:sub>
+            <m:r>
+              <w:rPr>
+                <w:rFonts w:ascii="Cambria Math" w:hAnsi="Cambria Math" w:cs="Calibri"/>
+              </w:rPr>
+              <m:t>0</m:t>
+            </m:r>
+          </m:sub>
+        </m:sSub>
+        <m:r>
+          <w:rPr>
+            <w:rFonts w:ascii="Cambria Math" w:hAnsi="Cambria Math" w:cs="Calibri"/>
+          </w:rPr>
+          <m:t>=1.69049</m:t>
+        </m:r>
+      </m:oMath>
+      <w:r>
+        <w:rPr>
+          <w:rFonts w:ascii="Calibri" w:hAnsi="Calibri" w:cs="Calibri"/>
+        </w:rPr>
+        <w:t>.</w:t>
+      </w:r>
+      <w:r>
+        <w:rPr>
+          <w:rFonts w:ascii="Calibri" w:hAnsi="Calibri" w:cs="Calibri"/>
+        </w:rPr>
+        <w:t xml:space="preserve"> The accuracy of this model compared to the actual data produced a score of </w:t>
+      </w:r>
+      <w:r>
+        <w:rPr>
+          <w:rFonts w:ascii="Calibri" w:hAnsi="Calibri" w:cs="Calibri"/>
+        </w:rPr>
+        <w:t>0.87888</w:t>
+      </w:r>
+      <w:r>
+        <w:rPr>
+          <w:rFonts w:ascii="Calibri" w:hAnsi="Calibri" w:cs="Calibri"/>
+        </w:rPr>
+        <w:t xml:space="preserve"> i.e. approximately 87</w:t>
+      </w:r>
+      <w:r>
+        <w:rPr>
+          <w:rFonts w:ascii="Calibri" w:hAnsi="Calibri" w:cs="Calibri"/>
+        </w:rPr>
+        <w:t>.</w:t>
+      </w:r>
+      <w:r>
+        <w:rPr>
+          <w:rFonts w:ascii="Calibri" w:hAnsi="Calibri" w:cs="Calibri"/>
+        </w:rPr>
+        <w:t>9</w:t>
+      </w:r>
+      <w:r>
+        <w:rPr>
+          <w:rFonts w:ascii="Calibri" w:hAnsi="Calibri" w:cs="Calibri"/>
+        </w:rPr>
+        <w:t>%.</w:t>
+      </w:r>
+      <w:r>
+        <w:rPr>
+          <w:rFonts w:ascii="Calibri" w:hAnsi="Calibri" w:cs="Calibri"/>
+        </w:rPr>
+        <w:t xml:space="preserve"> The interpretation of the coefficients is as follows:</w:t>
+      </w:r>
+    </w:p>
+    <w:p>
+      <w:pPr>
+        <w:pStyle w:val="ListParagraph"/>
+        <w:numPr>
+          <w:ilvl w:val="0"/>
+          <w:numId w:val="5"/>
+        </w:numPr>
+        <w:jc w:val="both"/>
+        <w:rPr>
+          <w:rFonts w:ascii="Calibri" w:hAnsi="Calibri" w:cs="Calibri"/>
+        </w:rPr>
+      </w:pPr>
+      <m:oMath>
+        <m:sSub>
+          <m:sSubPr>
+            <m:ctrlPr>
+              <w:rPr>
+                <w:rFonts w:ascii="Cambria Math" w:hAnsi="Cambria Math" w:cs="Calibri"/>
+                <w:i/>
+              </w:rPr>
+            </m:ctrlPr>
+          </m:sSubPr>
+          <m:e>
+            <m:r>
+              <w:rPr>
+                <w:rFonts w:ascii="Cambria Math" w:hAnsi="Cambria Math" w:cs="Calibri"/>
+              </w:rPr>
+              <m:t>θ</m:t>
+            </m:r>
+          </m:e>
+          <m:sub>
+            <m:r>
+              <w:rPr>
+                <w:rFonts w:ascii="Cambria Math" w:hAnsi="Cambria Math" w:cs="Calibri"/>
+              </w:rPr>
+              <m:t>1</m:t>
+            </m:r>
+          </m:sub>
+        </m:sSub>
+      </m:oMath>
+      <w:r>
+        <w:rPr>
+          <w:rFonts w:ascii="Calibri" w:hAnsi="Calibri" w:cs="Calibri"/>
+        </w:rPr>
+        <w:t xml:space="preserve"> is negative but small, which implies that increasing feature </w:t>
+      </w:r>
+      <m:oMath>
+        <m:sSub>
+          <m:sSubPr>
+            <m:ctrlPr>
+              <w:rPr>
+                <w:rFonts w:ascii="Cambria Math" w:hAnsi="Cambria Math" w:cs="Calibri"/>
+                <w:i/>
+              </w:rPr>
+            </m:ctrlPr>
+          </m:sSubPr>
+          <m:e>
+            <m:r>
+              <w:rPr>
+                <w:rFonts w:ascii="Cambria Math" w:hAnsi="Cambria Math" w:cs="Calibri"/>
+              </w:rPr>
+              <m:t>X</m:t>
+            </m:r>
+          </m:e>
+          <m:sub>
+            <m:r>
+              <w:rPr>
+                <w:rFonts w:ascii="Cambria Math" w:hAnsi="Cambria Math" w:cs="Calibri"/>
+              </w:rPr>
+              <m:t>1</m:t>
+            </m:r>
+          </m:sub>
+        </m:sSub>
+      </m:oMath>
+      <w:r>
+        <w:rPr>
+          <w:rFonts w:ascii="Calibri" w:hAnsi="Calibri" w:cs="Calibri"/>
+        </w:rPr>
+        <w:t xml:space="preserve"> would slightly decrease the probability of predicting +1.</w:t>
+      </w:r>
+    </w:p>
+    <w:p>
+      <w:pPr>
+        <w:pStyle w:val="ListParagraph"/>
+        <w:numPr>
+          <w:ilvl w:val="0"/>
+          <w:numId w:val="5"/>
+        </w:numPr>
+        <w:jc w:val="both"/>
+        <w:rPr>
+          <w:rFonts w:ascii="Calibri" w:hAnsi="Calibri" w:cs="Calibri"/>
+        </w:rPr>
+      </w:pPr>
+      <m:oMath>
+        <m:sSub>
+          <m:sSubPr>
+            <m:ctrlPr>
+              <w:rPr>
+                <w:rFonts w:ascii="Cambria Math" w:hAnsi="Cambria Math" w:cs="Calibri"/>
+                <w:i/>
+              </w:rPr>
+            </m:ctrlPr>
+          </m:sSubPr>
+          <m:e>
+            <m:r>
+              <w:rPr>
+                <w:rFonts w:ascii="Cambria Math" w:hAnsi="Cambria Math" w:cs="Calibri"/>
+              </w:rPr>
+              <m:t>θ</m:t>
+            </m:r>
+          </m:e>
+          <m:sub>
+            <m:r>
+              <w:rPr>
+                <w:rFonts w:ascii="Cambria Math" w:hAnsi="Cambria Math" w:cs="Calibri"/>
+              </w:rPr>
+              <m:t>2</m:t>
+            </m:r>
+          </m:sub>
+        </m:sSub>
+      </m:oMath>
+      <w:r>
+        <w:rPr>
+          <w:rFonts w:ascii="Calibri" w:hAnsi="Calibri" w:cs="Calibri"/>
+        </w:rPr>
+        <w:t xml:space="preserve"> is positive and larger, which implies that increasing feature </w:t>
+      </w:r>
+      <m:oMath>
+        <m:sSub>
+          <m:sSubPr>
+            <m:ctrlPr>
+              <w:rPr>
+                <w:rFonts w:ascii="Cambria Math" w:hAnsi="Cambria Math" w:cs="Calibri"/>
+                <w:i/>
+              </w:rPr>
+            </m:ctrlPr>
+          </m:sSubPr>
+          <m:e>
+            <m:r>
+              <w:rPr>
+                <w:rFonts w:ascii="Cambria Math" w:hAnsi="Cambria Math" w:cs="Calibri"/>
+              </w:rPr>
+              <m:t>X</m:t>
+            </m:r>
+          </m:e>
+          <m:sub>
+            <m:r>
+              <w:rPr>
+                <w:rFonts w:ascii="Cambria Math" w:hAnsi="Cambria Math" w:cs="Calibri"/>
+              </w:rPr>
+              <m:t>2</m:t>
+            </m:r>
+          </m:sub>
+        </m:sSub>
+      </m:oMath>
+      <w:r>
+        <w:rPr>
+          <w:rFonts w:ascii="Calibri" w:hAnsi="Calibri" w:cs="Calibri"/>
+        </w:rPr>
+        <w:t xml:space="preserve"> would increase the probability of predicting +1.</w:t>
+      </w:r>
+    </w:p>
+    <w:p>
+      <w:pPr>
+        <w:pStyle w:val="ListParagraph"/>
+        <w:numPr>
+          <w:ilvl w:val="0"/>
+          <w:numId w:val="5"/>
+        </w:numPr>
+        <w:jc w:val="both"/>
+        <w:rPr>
+          <w:rFonts w:ascii="Calibri" w:hAnsi="Calibri" w:cs="Calibri"/>
+        </w:rPr>
+      </w:pPr>
+      <w:r>
+        <w:rPr>
+          <w:rFonts w:ascii="Calibri" w:hAnsi="Calibri" w:cs="Calibri"/>
+        </w:rPr>
+        <w:t xml:space="preserve">As such, </w:t>
+      </w:r>
+      <w:r>
+        <w:rPr>
+          <w:rFonts w:ascii="Calibri" w:hAnsi="Calibri" w:cs="Calibri"/>
+        </w:rPr>
+        <w:t xml:space="preserve">since </w:t>
+      </w:r>
+      <m:oMath>
+        <m:d>
+          <m:dPr>
+            <m:begChr m:val="|"/>
+            <m:endChr m:val="|"/>
+            <m:ctrlPr>
+              <w:rPr>
+                <w:rFonts w:ascii="Cambria Math" w:hAnsi="Cambria Math" w:cs="Calibri"/>
+                <w:i/>
+              </w:rPr>
+            </m:ctrlPr>
+          </m:dPr>
+          <m:e>
+            <m:sSub>
+              <m:sSubPr>
+                <m:ctrlPr>
+                  <w:rPr>
+                    <w:rFonts w:ascii="Cambria Math" w:hAnsi="Cambria Math" w:cs="Calibri"/>
+                    <w:i/>
+                  </w:rPr>
+                </m:ctrlPr>
+              </m:sSubPr>
+              <m:e>
+                <m:r>
+                  <w:rPr>
+                    <w:rFonts w:ascii="Cambria Math" w:hAnsi="Cambria Math" w:cs="Calibri"/>
+                  </w:rPr>
+                  <m:t>θ</m:t>
+                </m:r>
+              </m:e>
+              <m:sub>
+                <m:r>
+                  <w:rPr>
+                    <w:rFonts w:ascii="Cambria Math" w:hAnsi="Cambria Math" w:cs="Calibri"/>
+                  </w:rPr>
+                  <m:t>1</m:t>
+                </m:r>
+              </m:sub>
+            </m:sSub>
+          </m:e>
+        </m:d>
+        <m:r>
+          <w:rPr>
+            <w:rFonts w:ascii="Cambria Math" w:hAnsi="Cambria Math" w:cs="Calibri"/>
+          </w:rPr>
+          <m:t xml:space="preserve">&lt; </m:t>
+        </m:r>
+        <m:d>
+          <m:dPr>
+            <m:begChr m:val="|"/>
+            <m:endChr m:val="|"/>
+            <m:ctrlPr>
+              <w:rPr>
+                <w:rFonts w:ascii="Cambria Math" w:hAnsi="Cambria Math" w:cs="Calibri"/>
+                <w:i/>
+              </w:rPr>
+            </m:ctrlPr>
+          </m:dPr>
+          <m:e>
+            <m:sSub>
+              <m:sSubPr>
+                <m:ctrlPr>
+                  <w:rPr>
+                    <w:rFonts w:ascii="Cambria Math" w:hAnsi="Cambria Math" w:cs="Calibri"/>
+                    <w:i/>
+                  </w:rPr>
+                </m:ctrlPr>
+              </m:sSubPr>
+              <m:e>
+                <m:r>
+                  <w:rPr>
+                    <w:rFonts w:ascii="Cambria Math" w:hAnsi="Cambria Math" w:cs="Calibri"/>
+                  </w:rPr>
+                  <m:t>θ</m:t>
+                </m:r>
+              </m:e>
+              <m:sub>
+                <m:r>
+                  <w:rPr>
+                    <w:rFonts w:ascii="Cambria Math" w:hAnsi="Cambria Math" w:cs="Calibri"/>
+                  </w:rPr>
+                  <m:t>2</m:t>
+                </m:r>
+              </m:sub>
+            </m:sSub>
+          </m:e>
+        </m:d>
+      </m:oMath>
+      <w:r>
+        <w:rPr>
+          <w:rFonts w:ascii="Calibri" w:hAnsi="Calibri" w:cs="Calibri"/>
+        </w:rPr>
+        <w:t xml:space="preserve">, feature </w:t>
+      </w:r>
+      <m:oMath>
+        <m:sSub>
+          <m:sSubPr>
+            <m:ctrlPr>
+              <w:rPr>
+                <w:rFonts w:ascii="Cambria Math" w:hAnsi="Cambria Math" w:cs="Calibri"/>
+                <w:i/>
+              </w:rPr>
+            </m:ctrlPr>
+          </m:sSubPr>
+          <m:e>
+            <m:r>
+              <w:rPr>
+                <w:rFonts w:ascii="Cambria Math" w:hAnsi="Cambria Math" w:cs="Calibri"/>
+              </w:rPr>
+              <m:t>X</m:t>
+            </m:r>
+          </m:e>
+          <m:sub>
+            <m:r>
+              <w:rPr>
+                <w:rFonts w:ascii="Cambria Math" w:hAnsi="Cambria Math" w:cs="Calibri"/>
+              </w:rPr>
+              <m:t>2</m:t>
+            </m:r>
+          </m:sub>
+        </m:sSub>
+      </m:oMath>
+      <w:r>
+        <w:rPr>
+          <w:rFonts w:ascii="Calibri" w:hAnsi="Calibri" w:cs="Calibri"/>
+        </w:rPr>
+        <w:t xml:space="preserve"> would have the most influence</w:t>
+      </w:r>
+      <w:r>
+        <w:rPr>
+          <w:rFonts w:ascii="Calibri" w:hAnsi="Calibri" w:cs="Calibri"/>
+        </w:rPr>
+        <w:t xml:space="preserve"> on prediction.</w:t>
+      </w:r>
+    </w:p>
+    <w:p>
+      <w:pPr>
+        <w:jc w:val="both"/>
+        <w:rPr>
+          <w:rFonts w:ascii="Calibri" w:hAnsi="Calibri" w:cs="Calibri"/>
+        </w:rPr>
+      </w:pPr>
+      <w:r>
+        <w:rPr>
+          <w:rFonts w:ascii="Calibri" w:hAnsi="Calibri" w:cs="Calibri"/>
+        </w:rPr>
+        <w:t xml:space="preserve">This analysis aligns with how the data is structured in </w:t>
+      </w:r>
+      <w:hyperlink w:anchor="fig1" w:history="1">
+        <w:r>
+          <w:rPr>
+            <w:rStyle w:val="Hyperlink"/>
+            <w:rFonts w:ascii="Calibri" w:hAnsi="Calibri" w:cs="Calibri"/>
+          </w:rPr>
+          <w:t>Figure 1</w:t>
+        </w:r>
+      </w:hyperlink>
+      <w:r>
+        <w:rPr>
+          <w:rFonts w:ascii="Calibri" w:hAnsi="Calibri" w:cs="Calibri"/>
+        </w:rPr>
+        <w:t xml:space="preserve">, where the data points appear to be vertically segregated into two distinct regions. </w:t>
+      </w:r>
+    </w:p>
+    <w:p>
+      <w:pPr>
+        <w:jc w:val="both"/>
+        <w:rPr>
+          <w:rFonts w:ascii="Calibri" w:hAnsi="Calibri" w:cs="Calibri"/>
+        </w:rPr>
+      </w:pPr>
+      <w:r>
+        <w:rPr>
+          <w:rFonts w:ascii="Calibri" w:hAnsi="Calibri" w:cs="Calibri"/>
+        </w:rPr>
+        <w:t xml:space="preserve">The code segment that produced this is present under the </w:t>
+      </w:r>
+      <w:hyperlink w:anchor="train_log_regr" w:history="1">
+        <w:proofErr w:type="spellStart"/>
+        <w:r>
+          <w:rPr>
+            <w:rStyle w:val="Hyperlink"/>
+            <w:rFonts w:ascii="Calibri" w:hAnsi="Calibri" w:cs="Calibri"/>
+          </w:rPr>
+          <w:t>train_log_regr</w:t>
+        </w:r>
+        <w:proofErr w:type="spellEnd"/>
+        <w:r>
+          <w:rPr>
+            <w:rStyle w:val="Hyperlink"/>
+            <w:rFonts w:ascii="Calibri" w:hAnsi="Calibri" w:cs="Calibri"/>
+          </w:rPr>
+          <w:t>()</w:t>
+        </w:r>
+      </w:hyperlink>
+      <w:r>
+        <w:rPr>
+          <w:rFonts w:ascii="Calibri" w:hAnsi="Calibri" w:cs="Calibri"/>
+        </w:rPr>
+        <w:t xml:space="preserve"> and </w:t>
+      </w:r>
+      <w:hyperlink w:anchor="make_predictions" w:history="1">
+        <w:proofErr w:type="spellStart"/>
+        <w:r>
+          <w:rPr>
+            <w:rStyle w:val="Hyperlink"/>
+            <w:rFonts w:ascii="Calibri" w:hAnsi="Calibri" w:cs="Calibri"/>
+          </w:rPr>
+          <w:t>make_predictions</w:t>
+        </w:r>
+        <w:proofErr w:type="spellEnd"/>
+        <w:r>
+          <w:rPr>
+            <w:rStyle w:val="Hyperlink"/>
+            <w:rFonts w:ascii="Calibri" w:hAnsi="Calibri" w:cs="Calibri"/>
+          </w:rPr>
+          <w:t>()</w:t>
+        </w:r>
+      </w:hyperlink>
+      <w:r>
+        <w:rPr>
+          <w:rFonts w:ascii="Calibri" w:hAnsi="Calibri" w:cs="Calibri"/>
+        </w:rPr>
+        <w:t xml:space="preserve"> functions.</w:t>
+      </w:r>
+    </w:p>
+    <w:p>
+      <w:pPr>
+        <w:jc w:val="both"/>
+        <w:rPr>
+          <w:rFonts w:ascii="Calibri" w:hAnsi="Calibri" w:cs="Calibri"/>
+          <w:b/>
+          <w:bCs/>
+        </w:rPr>
+      </w:pPr>
+      <w:bookmarkStart w:id="3" w:name="a3"/>
+      <w:r>
+        <w:rPr>
+          <w:rFonts w:ascii="Calibri" w:hAnsi="Calibri" w:cs="Calibri"/>
+          <w:b/>
+          <w:bCs/>
+        </w:rPr>
+        <w:t>(iii)</w:t>
+      </w:r>
+      <w:bookmarkEnd w:id="3"/>
+      <w:r>
+        <w:rPr>
+          <w:rFonts w:ascii="Calibri" w:hAnsi="Calibri" w:cs="Calibri"/>
+          <w:b/>
+          <w:bCs/>
+        </w:rPr>
+        <w:t xml:space="preserve"> </w:t>
+      </w:r>
+      <w:r>
+        <w:rPr>
+          <w:rFonts w:ascii="Calibri" w:hAnsi="Calibri" w:cs="Calibri"/>
+          <w:b/>
+          <w:bCs/>
+        </w:rPr>
+        <w:t>Plotting the Logistic Regression Model’s Predictions</w:t>
+      </w:r>
+    </w:p>
+    <w:p>
+      <w:pPr>
+        <w:jc w:val="both"/>
+        <w:rPr>
+          <w:rFonts w:ascii="Calibri" w:hAnsi="Calibri" w:cs="Calibri"/>
+        </w:rPr>
+      </w:pPr>
+      <w:r>
+        <w:rPr>
+          <w:rFonts w:ascii="Calibri" w:hAnsi="Calibri" w:cs="Calibri"/>
+        </w:rPr>
+        <w:t>The trained model’s predictions were plotted on top of the scatter plot produced by the provided data, with the predicted +1 labels appearing as red ‘+’ markers and the predicted -1 labels appearing as green ‘x’ markers to display a comparison between the two:</w:t>
+      </w:r>
+    </w:p>
+    <w:p>
+      <w:pPr>
+        <w:jc w:val="center"/>
+        <w:rPr>
+          <w:rFonts w:ascii="Calibri" w:hAnsi="Calibri" w:cs="Calibri"/>
+        </w:rPr>
+      </w:pPr>
+      <w:bookmarkStart w:id="4" w:name="fig2"/>
+      <w:r>
+        <w:rPr>
+          <w:rFonts w:ascii="Calibri" w:hAnsi="Calibri" w:cs="Calibri"/>
+          <w:noProof/>
+        </w:rPr>
+        <w:drawing>
+          <wp:inline distT="0" distB="0" distL="0" distR="0" wp14:anchorId="75244FE0" wp14:editId="7A4BE4C4">
+            <wp:extent cx="4876800" cy="3657600"/>
+            <wp:effectExtent l="0" t="0" r="0" b="0"/>
+            <wp:docPr id="878434928" name="Picture 1"/>
+            <wp:cNvGraphicFramePr>
+              <a:graphicFrameLocks xmlns:a="http://schemas.openxmlformats.org/drawingml/2006/main" noChangeAspect="1"/>
+            </wp:cNvGraphicFramePr>
+            <a:graphic xmlns:a="http://schemas.openxmlformats.org/drawingml/2006/main">
+              <a:graphicData uri="http://schemas.openxmlformats.org/drawingml/2006/picture">
+                <pic:pic xmlns:pic="http://schemas.openxmlformats.org/drawingml/2006/picture">
+                  <pic:nvPicPr>
+                    <pic:cNvPr id="878434928" name="Picture 878434928"/>
+                    <pic:cNvPicPr/>
+                  </pic:nvPicPr>
+                  <pic:blipFill>
+                    <a:blip r:embed="rId9">
+                      <a:extLst>
+                        <a:ext uri="{28A0092B-C50C-407E-A947-70E740481C1C}">
+                          <a14:useLocalDpi xmlns:a14="http://schemas.microsoft.com/office/drawing/2010/main" val="0"/>
+                        </a:ext>
+                      </a:extLst>
+                    </a:blip>
+                    <a:stretch>
+                      <a:fillRect/>
+                    </a:stretch>
+                  </pic:blipFill>
+                  <pic:spPr>
+                    <a:xfrm>
+                      <a:off x="0" y="0"/>
+                      <a:ext cx="4876800" cy="3657600"/>
+                    </a:xfrm>
+                    <a:prstGeom prst="rect">
+                      <a:avLst/>
+                    </a:prstGeom>
+                  </pic:spPr>
+                </pic:pic>
+              </a:graphicData>
+            </a:graphic>
+          </wp:inline>
+        </w:drawing>
+      </w:r>
+      <w:bookmarkEnd w:id="4"/>
+    </w:p>
+    <w:p>
+      <w:pPr>
+        <w:jc w:val="center"/>
+        <w:rPr>
+          <w:rFonts w:ascii="Calibri" w:hAnsi="Calibri" w:cs="Calibri"/>
+          <w:i/>
+          <w:iCs/>
+          <w:sz w:val="16"/>
+          <w:szCs w:val="16"/>
+        </w:rPr>
+      </w:pPr>
+      <w:r>
+        <w:rPr>
+          <w:rFonts w:ascii="Calibri" w:hAnsi="Calibri" w:cs="Calibri"/>
+          <w:i/>
+          <w:iCs/>
+          <w:sz w:val="16"/>
+          <w:szCs w:val="16"/>
+        </w:rPr>
+        <w:t xml:space="preserve">Figure 2. </w:t>
+      </w:r>
+      <w:r>
+        <w:rPr>
+          <w:rFonts w:ascii="Calibri" w:hAnsi="Calibri" w:cs="Calibri"/>
+          <w:i/>
+          <w:iCs/>
+          <w:sz w:val="16"/>
+          <w:szCs w:val="16"/>
+        </w:rPr>
+        <w:t xml:space="preserve">Scatter plot </w:t>
+      </w:r>
+      <w:r>
+        <w:rPr>
+          <w:rFonts w:ascii="Calibri" w:hAnsi="Calibri" w:cs="Calibri"/>
+          <w:i/>
+          <w:iCs/>
+          <w:sz w:val="16"/>
+          <w:szCs w:val="16"/>
+        </w:rPr>
+        <w:t>representing given data and predictions of Logistic Regression model</w:t>
+      </w:r>
+    </w:p>
+    <w:p>
+      <w:pPr>
+        <w:jc w:val="both"/>
+        <w:rPr>
+          <w:rFonts w:ascii="Calibri" w:hAnsi="Calibri" w:cs="Calibri"/>
+        </w:rPr>
+      </w:pPr>
+      <w:r>
+        <w:rPr>
+          <w:rFonts w:ascii="Calibri" w:hAnsi="Calibri" w:cs="Calibri"/>
+        </w:rPr>
+        <w:lastRenderedPageBreak/>
+        <w:t xml:space="preserve">As </w:t>
+      </w:r>
+      <w:r>
+        <w:rPr>
+          <w:rFonts w:ascii="Calibri" w:hAnsi="Calibri" w:cs="Calibri"/>
+        </w:rPr>
+        <w:t>mentioned</w:t>
+      </w:r>
+      <w:r>
+        <w:rPr>
+          <w:rFonts w:ascii="Calibri" w:hAnsi="Calibri" w:cs="Calibri"/>
+        </w:rPr>
+        <w:t xml:space="preserve"> </w:t>
+      </w:r>
+      <w:r>
+        <w:rPr>
+          <w:rFonts w:ascii="Calibri" w:hAnsi="Calibri" w:cs="Calibri"/>
+        </w:rPr>
+        <w:t>in</w:t>
+      </w:r>
+      <w:r>
+        <w:rPr>
+          <w:rFonts w:ascii="Calibri" w:hAnsi="Calibri" w:cs="Calibri"/>
+        </w:rPr>
+        <w:t xml:space="preserve"> </w:t>
+      </w:r>
+      <w:hyperlink w:anchor="a2" w:history="1">
+        <w:r>
+          <w:rPr>
+            <w:rStyle w:val="Hyperlink"/>
+            <w:rFonts w:ascii="Calibri" w:hAnsi="Calibri" w:cs="Calibri"/>
+          </w:rPr>
+          <w:t>Part A (ii)</w:t>
+        </w:r>
+      </w:hyperlink>
+      <w:r>
+        <w:rPr>
+          <w:rFonts w:ascii="Calibri" w:hAnsi="Calibri" w:cs="Calibri"/>
+        </w:rPr>
+        <w:t>, the tendency of the predicted data showed an 87.9% overlap with the data points from the given dataset, with the predicted data being more distinctively separated into two sections thanks to the decision boundary (represented by the purple line).</w:t>
+      </w:r>
+    </w:p>
+    <w:p>
+      <w:pPr>
+        <w:jc w:val="both"/>
+        <w:rPr>
+          <w:rFonts w:ascii="Calibri" w:hAnsi="Calibri" w:cs="Calibri"/>
+        </w:rPr>
+      </w:pPr>
+      <w:r>
+        <w:rPr>
+          <w:rFonts w:ascii="Calibri" w:hAnsi="Calibri" w:cs="Calibri"/>
+        </w:rPr>
+        <w:t xml:space="preserve">The decision boundary was derived from the logistic regression parameters based on the formula mentioned in </w:t>
+      </w:r>
+      <w:hyperlink w:anchor="a2" w:history="1">
+        <w:r>
+          <w:rPr>
+            <w:rStyle w:val="Hyperlink"/>
+            <w:rFonts w:ascii="Calibri" w:hAnsi="Calibri" w:cs="Calibri"/>
+          </w:rPr>
+          <w:t>Part A (ii)</w:t>
+        </w:r>
+      </w:hyperlink>
+      <w:r>
+        <w:rPr>
+          <w:rFonts w:ascii="Calibri" w:hAnsi="Calibri" w:cs="Calibri"/>
+        </w:rPr>
+        <w:t xml:space="preserve">: </w:t>
+      </w:r>
+      <m:oMath>
+        <m:sSup>
+          <m:sSupPr>
+            <m:ctrlPr>
+              <w:rPr>
+                <w:rFonts w:ascii="Cambria Math" w:hAnsi="Cambria Math" w:cs="Calibri"/>
+                <w:i/>
+              </w:rPr>
+            </m:ctrlPr>
+          </m:sSupPr>
+          <m:e>
+            <m:r>
+              <w:rPr>
+                <w:rFonts w:ascii="Cambria Math" w:hAnsi="Cambria Math" w:cs="Calibri"/>
+              </w:rPr>
+              <m:t>θ</m:t>
+            </m:r>
+          </m:e>
+          <m:sup>
+            <m:r>
+              <w:rPr>
+                <w:rFonts w:ascii="Cambria Math" w:hAnsi="Cambria Math" w:cs="Calibri"/>
+              </w:rPr>
+              <m:t>T</m:t>
+            </m:r>
+          </m:sup>
+        </m:sSup>
+        <m:r>
+          <w:rPr>
+            <w:rFonts w:ascii="Cambria Math" w:hAnsi="Cambria Math" w:cs="Calibri"/>
+          </w:rPr>
+          <m:t>x</m:t>
+        </m:r>
         <m:r>
           <w:rPr>
             <w:rFonts w:ascii="Cambria Math" w:hAnsi="Cambria Math" w:cs="Calibri"/>
@@ -1024,125 +2186,24 @@
         <w:rPr>
           <w:rFonts w:ascii="Calibri" w:hAnsi="Calibri" w:cs="Calibri"/>
         </w:rPr>
-        <w:t xml:space="preserve"> represents the linear combination of the features</w:t>
-      </w:r>
-      <w:r>
-        <w:rPr>
-          <w:rFonts w:ascii="Calibri" w:hAnsi="Calibri" w:cs="Calibri"/>
-        </w:rPr>
-        <w:t xml:space="preserve"> </w:t>
+        <w:t xml:space="preserve"> by </w:t>
+      </w:r>
+      <w:r>
+        <w:rPr>
+          <w:rFonts w:ascii="Calibri" w:hAnsi="Calibri" w:cs="Calibri"/>
+        </w:rPr>
+        <w:t xml:space="preserve">setting </w:t>
       </w:r>
       <m:oMath>
-        <m:sSub>
-          <m:sSubPr>
+        <m:sSup>
+          <m:sSupPr>
             <m:ctrlPr>
               <w:rPr>
                 <w:rFonts w:ascii="Cambria Math" w:hAnsi="Cambria Math" w:cs="Calibri"/>
                 <w:i/>
               </w:rPr>
             </m:ctrlPr>
-          </m:sSubPr>
-          <m:e>
-            <m:r>
-              <w:rPr>
-                <w:rFonts w:ascii="Cambria Math" w:hAnsi="Cambria Math" w:cs="Calibri"/>
-              </w:rPr>
-              <m:t>X</m:t>
-            </m:r>
-          </m:e>
-          <m:sub>
-            <m:r>
-              <w:rPr>
-                <w:rFonts w:ascii="Cambria Math" w:hAnsi="Cambria Math" w:cs="Calibri"/>
-              </w:rPr>
-              <m:t>1</m:t>
-            </m:r>
-          </m:sub>
-        </m:sSub>
-        <m:r>
-          <w:rPr>
-            <w:rFonts w:ascii="Cambria Math" w:hAnsi="Cambria Math" w:cs="Calibri"/>
-          </w:rPr>
-          <m:t xml:space="preserve"> </m:t>
-        </m:r>
-      </m:oMath>
-      <w:r>
-        <w:rPr>
-          <w:rFonts w:ascii="Calibri" w:hAnsi="Calibri" w:cs="Calibri"/>
-        </w:rPr>
-        <w:t xml:space="preserve">and </w:t>
-      </w:r>
-      <m:oMath>
-        <m:sSub>
-          <m:sSubPr>
-            <m:ctrlPr>
-              <w:rPr>
-                <w:rFonts w:ascii="Cambria Math" w:hAnsi="Cambria Math" w:cs="Calibri"/>
-                <w:i/>
-              </w:rPr>
-            </m:ctrlPr>
-          </m:sSubPr>
-          <m:e>
-            <m:r>
-              <w:rPr>
-                <w:rFonts w:ascii="Cambria Math" w:hAnsi="Cambria Math" w:cs="Calibri"/>
-              </w:rPr>
-              <m:t>X</m:t>
-            </m:r>
-          </m:e>
-          <m:sub>
-            <m:r>
-              <w:rPr>
-                <w:rFonts w:ascii="Cambria Math" w:hAnsi="Cambria Math" w:cs="Calibri"/>
-              </w:rPr>
-              <m:t>2</m:t>
-            </m:r>
-          </m:sub>
-        </m:sSub>
-      </m:oMath>
-      <w:r>
-        <w:rPr>
-          <w:rFonts w:ascii="Calibri" w:hAnsi="Calibri" w:cs="Calibri"/>
-        </w:rPr>
-        <w:t>.</w:t>
-      </w:r>
-    </w:p>
-    <w:p>
-      <w:pPr>
-        <w:jc w:val="both"/>
-        <w:rPr>
-          <w:rFonts w:ascii="Calibri" w:hAnsi="Calibri" w:cs="Calibri"/>
-        </w:rPr>
-      </w:pPr>
-      <w:r>
-        <w:rPr>
-          <w:rFonts w:ascii="Calibri" w:hAnsi="Calibri" w:cs="Calibri"/>
-        </w:rPr>
-        <w:lastRenderedPageBreak/>
-        <w:t xml:space="preserve">After fitting, the </w:t>
-      </w:r>
-      <w:r>
-        <w:rPr>
-          <w:rFonts w:ascii="Calibri" w:hAnsi="Calibri" w:cs="Calibri"/>
-        </w:rPr>
-        <w:t>feature coefficients</w:t>
-      </w:r>
-      <w:r>
-        <w:rPr>
-          <w:rFonts w:ascii="Calibri" w:hAnsi="Calibri" w:cs="Calibri"/>
-        </w:rPr>
-        <w:t xml:space="preserve"> that were produced were </w:t>
-      </w:r>
-      <m:oMath>
-        <m:sSub>
-          <m:sSubPr>
-            <m:ctrlPr>
-              <w:rPr>
-                <w:rFonts w:ascii="Cambria Math" w:hAnsi="Cambria Math" w:cs="Calibri"/>
-                <w:i/>
-              </w:rPr>
-            </m:ctrlPr>
-          </m:sSubPr>
+          </m:sSupPr>
           <m:e>
             <m:r>
               <w:rPr>
@@ -1151,988 +2212,21 @@
               <m:t>θ</m:t>
             </m:r>
           </m:e>
-          <m:sub>
+          <m:sup>
             <m:r>
               <w:rPr>
                 <w:rFonts w:ascii="Cambria Math" w:hAnsi="Cambria Math" w:cs="Calibri"/>
               </w:rPr>
-              <m:t>1</m:t>
+              <m:t>T</m:t>
             </m:r>
-          </m:sub>
-        </m:sSub>
+          </m:sup>
+        </m:sSup>
         <m:r>
           <w:rPr>
             <w:rFonts w:ascii="Cambria Math" w:hAnsi="Cambria Math" w:cs="Calibri"/>
           </w:rPr>
-          <m:t>= -0.05339</m:t>
+          <m:t>x</m:t>
         </m:r>
-      </m:oMath>
-      <w:r>
-        <w:rPr>
-          <w:rFonts w:ascii="Calibri" w:hAnsi="Calibri" w:cs="Calibri"/>
-        </w:rPr>
-        <w:t xml:space="preserve"> and </w:t>
-      </w:r>
-      <m:oMath>
-        <m:sSub>
-          <m:sSubPr>
-            <m:ctrlPr>
-              <w:rPr>
-                <w:rFonts w:ascii="Cambria Math" w:hAnsi="Cambria Math" w:cs="Calibri"/>
-                <w:i/>
-              </w:rPr>
-            </m:ctrlPr>
-          </m:sSubPr>
-          <m:e>
-            <m:r>
-              <w:rPr>
-                <w:rFonts w:ascii="Cambria Math" w:hAnsi="Cambria Math" w:cs="Calibri"/>
-              </w:rPr>
-              <m:t>θ</m:t>
-            </m:r>
-          </m:e>
-          <m:sub>
-            <m:r>
-              <w:rPr>
-                <w:rFonts w:ascii="Cambria Math" w:hAnsi="Cambria Math" w:cs="Calibri"/>
-              </w:rPr>
-              <m:t>2</m:t>
-            </m:r>
-          </m:sub>
-        </m:sSub>
-        <m:r>
-          <w:rPr>
-            <w:rFonts w:ascii="Cambria Math" w:hAnsi="Cambria Math" w:cs="Calibri"/>
-          </w:rPr>
-          <m:t>= 5.15001</m:t>
-        </m:r>
-      </m:oMath>
-      <w:r>
-        <w:rPr>
-          <w:rFonts w:ascii="Calibri" w:hAnsi="Calibri" w:cs="Calibri"/>
-        </w:rPr>
-        <w:t>, while the intercept</w:t>
-      </w:r>
-      <w:r>
-        <w:rPr>
-          <w:rFonts w:ascii="Calibri" w:hAnsi="Calibri" w:cs="Calibri"/>
-        </w:rPr>
-        <w:t xml:space="preserve"> is</w:t>
-      </w:r>
-      <w:r>
-        <w:rPr>
-          <w:rFonts w:ascii="Calibri" w:hAnsi="Calibri" w:cs="Calibri"/>
-        </w:rPr>
-        <w:t xml:space="preserve"> </w:t>
-      </w:r>
-      <m:oMath>
-        <m:sSub>
-          <m:sSubPr>
-            <m:ctrlPr>
-              <w:rPr>
-                <w:rFonts w:ascii="Cambria Math" w:hAnsi="Cambria Math" w:cs="Calibri"/>
-                <w:i/>
-              </w:rPr>
-            </m:ctrlPr>
-          </m:sSubPr>
-          <m:e>
-            <m:r>
-              <w:rPr>
-                <w:rFonts w:ascii="Cambria Math" w:hAnsi="Cambria Math" w:cs="Calibri"/>
-              </w:rPr>
-              <m:t>θ</m:t>
-            </m:r>
-          </m:e>
-          <m:sub>
-            <m:r>
-              <w:rPr>
-                <w:rFonts w:ascii="Cambria Math" w:hAnsi="Cambria Math" w:cs="Calibri"/>
-              </w:rPr>
-              <m:t>0</m:t>
-            </m:r>
-          </m:sub>
-        </m:sSub>
-        <m:r>
-          <w:rPr>
-            <w:rFonts w:ascii="Cambria Math" w:hAnsi="Cambria Math" w:cs="Calibri"/>
-          </w:rPr>
-          <m:t>=1.69049</m:t>
-        </m:r>
-      </m:oMath>
-      <w:r>
-        <w:rPr>
-          <w:rFonts w:ascii="Calibri" w:hAnsi="Calibri" w:cs="Calibri"/>
-        </w:rPr>
-        <w:t>.</w:t>
-      </w:r>
-      <w:r>
-        <w:rPr>
-          <w:rFonts w:ascii="Calibri" w:hAnsi="Calibri" w:cs="Calibri"/>
-        </w:rPr>
-        <w:t xml:space="preserve"> The accuracy of this model compared to the actual data produced a score of </w:t>
-      </w:r>
-      <w:r>
-        <w:rPr>
-          <w:rFonts w:ascii="Calibri" w:hAnsi="Calibri" w:cs="Calibri"/>
-        </w:rPr>
-        <w:t>0.87888</w:t>
-      </w:r>
-      <w:r>
-        <w:rPr>
-          <w:rFonts w:ascii="Calibri" w:hAnsi="Calibri" w:cs="Calibri"/>
-        </w:rPr>
-        <w:t xml:space="preserve"> i.e. approximately 87</w:t>
-      </w:r>
-      <w:r>
-        <w:rPr>
-          <w:rFonts w:ascii="Calibri" w:hAnsi="Calibri" w:cs="Calibri"/>
-        </w:rPr>
-        <w:t>.</w:t>
-      </w:r>
-      <w:r>
-        <w:rPr>
-          <w:rFonts w:ascii="Calibri" w:hAnsi="Calibri" w:cs="Calibri"/>
-        </w:rPr>
-        <w:t>9</w:t>
-      </w:r>
-      <w:r>
-        <w:rPr>
-          <w:rFonts w:ascii="Calibri" w:hAnsi="Calibri" w:cs="Calibri"/>
-        </w:rPr>
-        <w:t>%.</w:t>
-      </w:r>
-      <w:r>
-        <w:rPr>
-          <w:rFonts w:ascii="Calibri" w:hAnsi="Calibri" w:cs="Calibri"/>
-        </w:rPr>
-        <w:t xml:space="preserve"> The interpretation of the coefficients is as follows:</w:t>
-      </w:r>
-    </w:p>
-    <w:p>
-      <w:pPr>
-        <w:pStyle w:val="ListParagraph"/>
-        <w:numPr>
-          <w:ilvl w:val="0"/>
-          <w:numId w:val="5"/>
-        </w:numPr>
-        <w:jc w:val="both"/>
-        <w:rPr>
-          <w:rFonts w:ascii="Calibri" w:hAnsi="Calibri" w:cs="Calibri"/>
-        </w:rPr>
-      </w:pPr>
-      <m:oMath>
-        <m:sSub>
-          <m:sSubPr>
-            <m:ctrlPr>
-              <w:rPr>
-                <w:rFonts w:ascii="Cambria Math" w:hAnsi="Cambria Math" w:cs="Calibri"/>
-                <w:i/>
-              </w:rPr>
-            </m:ctrlPr>
-          </m:sSubPr>
-          <m:e>
-            <m:r>
-              <w:rPr>
-                <w:rFonts w:ascii="Cambria Math" w:hAnsi="Cambria Math" w:cs="Calibri"/>
-              </w:rPr>
-              <m:t>θ</m:t>
-            </m:r>
-          </m:e>
-          <m:sub>
-            <m:r>
-              <w:rPr>
-                <w:rFonts w:ascii="Cambria Math" w:hAnsi="Cambria Math" w:cs="Calibri"/>
-              </w:rPr>
-              <m:t>1</m:t>
-            </m:r>
-          </m:sub>
-        </m:sSub>
-      </m:oMath>
-      <w:r>
-        <w:rPr>
-          <w:rFonts w:ascii="Calibri" w:hAnsi="Calibri" w:cs="Calibri"/>
-        </w:rPr>
-        <w:t xml:space="preserve"> is negative but small, which implies that increasing feature </w:t>
-      </w:r>
-      <m:oMath>
-        <m:sSub>
-          <m:sSubPr>
-            <m:ctrlPr>
-              <w:rPr>
-                <w:rFonts w:ascii="Cambria Math" w:hAnsi="Cambria Math" w:cs="Calibri"/>
-                <w:i/>
-              </w:rPr>
-            </m:ctrlPr>
-          </m:sSubPr>
-          <m:e>
-            <m:r>
-              <w:rPr>
-                <w:rFonts w:ascii="Cambria Math" w:hAnsi="Cambria Math" w:cs="Calibri"/>
-              </w:rPr>
-              <m:t>X</m:t>
-            </m:r>
-          </m:e>
-          <m:sub>
-            <m:r>
-              <w:rPr>
-                <w:rFonts w:ascii="Cambria Math" w:hAnsi="Cambria Math" w:cs="Calibri"/>
-              </w:rPr>
-              <m:t>1</m:t>
-            </m:r>
-          </m:sub>
-        </m:sSub>
-      </m:oMath>
-      <w:r>
-        <w:rPr>
-          <w:rFonts w:ascii="Calibri" w:hAnsi="Calibri" w:cs="Calibri"/>
-        </w:rPr>
-        <w:t xml:space="preserve"> would slightly decrease the probability of predicting +1.</w:t>
-      </w:r>
-    </w:p>
-    <w:p>
-      <w:pPr>
-        <w:pStyle w:val="ListParagraph"/>
-        <w:numPr>
-          <w:ilvl w:val="0"/>
-          <w:numId w:val="5"/>
-        </w:numPr>
-        <w:jc w:val="both"/>
-        <w:rPr>
-          <w:rFonts w:ascii="Calibri" w:hAnsi="Calibri" w:cs="Calibri"/>
-        </w:rPr>
-      </w:pPr>
-      <m:oMath>
-        <m:sSub>
-          <m:sSubPr>
-            <m:ctrlPr>
-              <w:rPr>
-                <w:rFonts w:ascii="Cambria Math" w:hAnsi="Cambria Math" w:cs="Calibri"/>
-                <w:i/>
-              </w:rPr>
-            </m:ctrlPr>
-          </m:sSubPr>
-          <m:e>
-            <m:r>
-              <w:rPr>
-                <w:rFonts w:ascii="Cambria Math" w:hAnsi="Cambria Math" w:cs="Calibri"/>
-              </w:rPr>
-              <m:t>θ</m:t>
-            </m:r>
-          </m:e>
-          <m:sub>
-            <m:r>
-              <w:rPr>
-                <w:rFonts w:ascii="Cambria Math" w:hAnsi="Cambria Math" w:cs="Calibri"/>
-              </w:rPr>
-              <m:t>2</m:t>
-            </m:r>
-          </m:sub>
-        </m:sSub>
-      </m:oMath>
-      <w:r>
-        <w:rPr>
-          <w:rFonts w:ascii="Calibri" w:hAnsi="Calibri" w:cs="Calibri"/>
-        </w:rPr>
-        <w:t xml:space="preserve"> is positive and larger, which implies that increasing feature </w:t>
-      </w:r>
-      <m:oMath>
-        <m:sSub>
-          <m:sSubPr>
-            <m:ctrlPr>
-              <w:rPr>
-                <w:rFonts w:ascii="Cambria Math" w:hAnsi="Cambria Math" w:cs="Calibri"/>
-                <w:i/>
-              </w:rPr>
-            </m:ctrlPr>
-          </m:sSubPr>
-          <m:e>
-            <m:r>
-              <w:rPr>
-                <w:rFonts w:ascii="Cambria Math" w:hAnsi="Cambria Math" w:cs="Calibri"/>
-              </w:rPr>
-              <m:t>X</m:t>
-            </m:r>
-          </m:e>
-          <m:sub>
-            <m:r>
-              <w:rPr>
-                <w:rFonts w:ascii="Cambria Math" w:hAnsi="Cambria Math" w:cs="Calibri"/>
-              </w:rPr>
-              <m:t>2</m:t>
-            </m:r>
-          </m:sub>
-        </m:sSub>
-      </m:oMath>
-      <w:r>
-        <w:rPr>
-          <w:rFonts w:ascii="Calibri" w:hAnsi="Calibri" w:cs="Calibri"/>
-        </w:rPr>
-        <w:t xml:space="preserve"> would increase the probability of predicting +1.</w:t>
-      </w:r>
-    </w:p>
-    <w:p>
-      <w:pPr>
-        <w:pStyle w:val="ListParagraph"/>
-        <w:numPr>
-          <w:ilvl w:val="0"/>
-          <w:numId w:val="5"/>
-        </w:numPr>
-        <w:jc w:val="both"/>
-        <w:rPr>
-          <w:rFonts w:ascii="Calibri" w:hAnsi="Calibri" w:cs="Calibri"/>
-        </w:rPr>
-      </w:pPr>
-      <w:r>
-        <w:rPr>
-          <w:rFonts w:ascii="Calibri" w:hAnsi="Calibri" w:cs="Calibri"/>
-        </w:rPr>
-        <w:t xml:space="preserve">As such, </w:t>
-      </w:r>
-      <w:r>
-        <w:rPr>
-          <w:rFonts w:ascii="Calibri" w:hAnsi="Calibri" w:cs="Calibri"/>
-        </w:rPr>
-        <w:t xml:space="preserve">since </w:t>
-      </w:r>
-      <m:oMath>
-        <m:d>
-          <m:dPr>
-            <m:begChr m:val="|"/>
-            <m:endChr m:val="|"/>
-            <m:ctrlPr>
-              <w:rPr>
-                <w:rFonts w:ascii="Cambria Math" w:hAnsi="Cambria Math" w:cs="Calibri"/>
-                <w:i/>
-              </w:rPr>
-            </m:ctrlPr>
-          </m:dPr>
-          <m:e>
-            <m:sSub>
-              <m:sSubPr>
-                <m:ctrlPr>
-                  <w:rPr>
-                    <w:rFonts w:ascii="Cambria Math" w:hAnsi="Cambria Math" w:cs="Calibri"/>
-                    <w:i/>
-                  </w:rPr>
-                </m:ctrlPr>
-              </m:sSubPr>
-              <m:e>
-                <m:r>
-                  <w:rPr>
-                    <w:rFonts w:ascii="Cambria Math" w:hAnsi="Cambria Math" w:cs="Calibri"/>
-                  </w:rPr>
-                  <m:t>θ</m:t>
-                </m:r>
-              </m:e>
-              <m:sub>
-                <m:r>
-                  <w:rPr>
-                    <w:rFonts w:ascii="Cambria Math" w:hAnsi="Cambria Math" w:cs="Calibri"/>
-                  </w:rPr>
-                  <m:t>1</m:t>
-                </m:r>
-              </m:sub>
-            </m:sSub>
-          </m:e>
-        </m:d>
-        <m:r>
-          <w:rPr>
-            <w:rFonts w:ascii="Cambria Math" w:hAnsi="Cambria Math" w:cs="Calibri"/>
-          </w:rPr>
-          <m:t xml:space="preserve">&lt; </m:t>
-        </m:r>
-        <m:d>
-          <m:dPr>
-            <m:begChr m:val="|"/>
-            <m:endChr m:val="|"/>
-            <m:ctrlPr>
-              <w:rPr>
-                <w:rFonts w:ascii="Cambria Math" w:hAnsi="Cambria Math" w:cs="Calibri"/>
-                <w:i/>
-              </w:rPr>
-            </m:ctrlPr>
-          </m:dPr>
-          <m:e>
-            <m:sSub>
-              <m:sSubPr>
-                <m:ctrlPr>
-                  <w:rPr>
-                    <w:rFonts w:ascii="Cambria Math" w:hAnsi="Cambria Math" w:cs="Calibri"/>
-                    <w:i/>
-                  </w:rPr>
-                </m:ctrlPr>
-              </m:sSubPr>
-              <m:e>
-                <m:r>
-                  <w:rPr>
-                    <w:rFonts w:ascii="Cambria Math" w:hAnsi="Cambria Math" w:cs="Calibri"/>
-                  </w:rPr>
-                  <m:t>θ</m:t>
-                </m:r>
-              </m:e>
-              <m:sub>
-                <m:r>
-                  <w:rPr>
-                    <w:rFonts w:ascii="Cambria Math" w:hAnsi="Cambria Math" w:cs="Calibri"/>
-                  </w:rPr>
-                  <m:t>2</m:t>
-                </m:r>
-              </m:sub>
-            </m:sSub>
-          </m:e>
-        </m:d>
-      </m:oMath>
-      <w:r>
-        <w:rPr>
-          <w:rFonts w:ascii="Calibri" w:hAnsi="Calibri" w:cs="Calibri"/>
-        </w:rPr>
-        <w:t xml:space="preserve">, feature </w:t>
-      </w:r>
-      <m:oMath>
-        <m:sSub>
-          <m:sSubPr>
-            <m:ctrlPr>
-              <w:rPr>
-                <w:rFonts w:ascii="Cambria Math" w:hAnsi="Cambria Math" w:cs="Calibri"/>
-                <w:i/>
-              </w:rPr>
-            </m:ctrlPr>
-          </m:sSubPr>
-          <m:e>
-            <m:r>
-              <w:rPr>
-                <w:rFonts w:ascii="Cambria Math" w:hAnsi="Cambria Math" w:cs="Calibri"/>
-              </w:rPr>
-              <m:t>X</m:t>
-            </m:r>
-          </m:e>
-          <m:sub>
-            <m:r>
-              <w:rPr>
-                <w:rFonts w:ascii="Cambria Math" w:hAnsi="Cambria Math" w:cs="Calibri"/>
-              </w:rPr>
-              <m:t>2</m:t>
-            </m:r>
-          </m:sub>
-        </m:sSub>
-      </m:oMath>
-      <w:r>
-        <w:rPr>
-          <w:rFonts w:ascii="Calibri" w:hAnsi="Calibri" w:cs="Calibri"/>
-        </w:rPr>
-        <w:t xml:space="preserve"> would have the most influence</w:t>
-      </w:r>
-      <w:r>
-        <w:rPr>
-          <w:rFonts w:ascii="Calibri" w:hAnsi="Calibri" w:cs="Calibri"/>
-        </w:rPr>
-        <w:t xml:space="preserve"> on prediction.</w:t>
-      </w:r>
-    </w:p>
-    <w:p>
-      <w:pPr>
-        <w:jc w:val="both"/>
-        <w:rPr>
-          <w:rFonts w:ascii="Calibri" w:hAnsi="Calibri" w:cs="Calibri"/>
-        </w:rPr>
-      </w:pPr>
-      <w:r>
-        <w:rPr>
-          <w:rFonts w:ascii="Calibri" w:hAnsi="Calibri" w:cs="Calibri"/>
-        </w:rPr>
-        <w:t xml:space="preserve">This analysis aligns with how the data is structured in </w:t>
-      </w:r>
-      <w:hyperlink w:anchor="fig1" w:history="1">
-        <w:r>
-          <w:rPr>
-            <w:rStyle w:val="Hyperlink"/>
-            <w:rFonts w:ascii="Calibri" w:hAnsi="Calibri" w:cs="Calibri"/>
-          </w:rPr>
-          <w:t>Figure 1</w:t>
-        </w:r>
-      </w:hyperlink>
-      <w:r>
-        <w:rPr>
-          <w:rFonts w:ascii="Calibri" w:hAnsi="Calibri" w:cs="Calibri"/>
-        </w:rPr>
-        <w:t xml:space="preserve">, where the data points appear to be vertically segregated into two distinct regions. </w:t>
-      </w:r>
-    </w:p>
-    <w:p>
-      <w:pPr>
-        <w:jc w:val="both"/>
-        <w:rPr>
-          <w:rFonts w:ascii="Calibri" w:hAnsi="Calibri" w:cs="Calibri"/>
-        </w:rPr>
-      </w:pPr>
-      <w:r>
-        <w:rPr>
-          <w:rFonts w:ascii="Calibri" w:hAnsi="Calibri" w:cs="Calibri"/>
-        </w:rPr>
-        <w:t xml:space="preserve">The code segment that produced this is present under the </w:t>
-      </w:r>
-      <w:hyperlink w:anchor="train_log_regr" w:history="1">
-        <w:proofErr w:type="spellStart"/>
-        <w:r>
-          <w:rPr>
-            <w:rStyle w:val="Hyperlink"/>
-            <w:rFonts w:ascii="Calibri" w:hAnsi="Calibri" w:cs="Calibri"/>
-          </w:rPr>
-          <w:t>train_log_regr</w:t>
-        </w:r>
-        <w:proofErr w:type="spellEnd"/>
-        <w:r>
-          <w:rPr>
-            <w:rStyle w:val="Hyperlink"/>
-            <w:rFonts w:ascii="Calibri" w:hAnsi="Calibri" w:cs="Calibri"/>
-          </w:rPr>
-          <w:t>()</w:t>
-        </w:r>
-      </w:hyperlink>
-      <w:r>
-        <w:rPr>
-          <w:rFonts w:ascii="Calibri" w:hAnsi="Calibri" w:cs="Calibri"/>
-        </w:rPr>
-        <w:t xml:space="preserve"> and </w:t>
-      </w:r>
-      <w:hyperlink w:anchor="make_predictions" w:history="1">
-        <w:proofErr w:type="spellStart"/>
-        <w:r>
-          <w:rPr>
-            <w:rStyle w:val="Hyperlink"/>
-            <w:rFonts w:ascii="Calibri" w:hAnsi="Calibri" w:cs="Calibri"/>
-          </w:rPr>
-          <w:t>make_predictions</w:t>
-        </w:r>
-        <w:proofErr w:type="spellEnd"/>
-        <w:r>
-          <w:rPr>
-            <w:rStyle w:val="Hyperlink"/>
-            <w:rFonts w:ascii="Calibri" w:hAnsi="Calibri" w:cs="Calibri"/>
-          </w:rPr>
-          <w:t>()</w:t>
-        </w:r>
-      </w:hyperlink>
-      <w:r>
-        <w:rPr>
-          <w:rFonts w:ascii="Calibri" w:hAnsi="Calibri" w:cs="Calibri"/>
-        </w:rPr>
-        <w:t xml:space="preserve"> functions.</w:t>
-      </w:r>
-    </w:p>
-    <w:p>
-      <w:pPr>
-        <w:jc w:val="both"/>
-        <w:rPr>
-          <w:rFonts w:ascii="Calibri" w:hAnsi="Calibri" w:cs="Calibri"/>
-        </w:rPr>
-      </w:pPr>
-    </w:p>
-    <w:p>
-      <w:pPr>
-        <w:jc w:val="both"/>
-        <w:rPr>
-          <w:rFonts w:ascii="Calibri" w:hAnsi="Calibri" w:cs="Calibri"/>
-        </w:rPr>
-      </w:pPr>
-      <w:bookmarkStart w:id="3" w:name="a3"/>
-      <w:r>
-        <w:rPr>
-          <w:rFonts w:ascii="Calibri" w:hAnsi="Calibri" w:cs="Calibri"/>
-        </w:rPr>
-        <w:t>(iii)</w:t>
-      </w:r>
-      <w:bookmarkEnd w:id="3"/>
-      <w:r>
-        <w:rPr>
-          <w:rFonts w:ascii="Calibri" w:hAnsi="Calibri" w:cs="Calibri"/>
-        </w:rPr>
-        <w:t xml:space="preserve"> </w:t>
-      </w:r>
-      <w:r>
-        <w:rPr>
-          <w:rFonts w:ascii="Calibri" w:hAnsi="Calibri" w:cs="Calibri"/>
-        </w:rPr>
-        <w:t>The trained model’s predictions were plotted on top of the scatter plot produced by the provided data, with the predicted +1 labels appearing as red ‘+’ markers and the predicted -1 labels appearing as green ‘x’ markers to display a comparison between the two:</w:t>
-      </w:r>
-    </w:p>
-    <w:p>
-      <w:pPr>
-        <w:jc w:val="center"/>
-        <w:rPr>
-          <w:rFonts w:ascii="Calibri" w:hAnsi="Calibri" w:cs="Calibri"/>
-        </w:rPr>
-      </w:pPr>
-      <w:bookmarkStart w:id="4" w:name="fig2"/>
-      <w:r>
-        <w:rPr>
-          <w:rFonts w:ascii="Calibri" w:hAnsi="Calibri" w:cs="Calibri"/>
-          <w:noProof/>
-        </w:rPr>
-        <w:drawing>
-          <wp:inline distT="0" distB="0" distL="0" distR="0" wp14:anchorId="75244FE0" wp14:editId="7A4BE4C4">
-            <wp:extent cx="4876800" cy="3657600"/>
-            <wp:effectExtent l="0" t="0" r="0" b="0"/>
-            <wp:docPr id="878434928" name="Picture 1"/>
-            <wp:cNvGraphicFramePr>
-              <a:graphicFrameLocks xmlns:a="http://schemas.openxmlformats.org/drawingml/2006/main" noChangeAspect="1"/>
-            </wp:cNvGraphicFramePr>
-            <a:graphic xmlns:a="http://schemas.openxmlformats.org/drawingml/2006/main">
-              <a:graphicData uri="http://schemas.openxmlformats.org/drawingml/2006/picture">
-                <pic:pic xmlns:pic="http://schemas.openxmlformats.org/drawingml/2006/picture">
-                  <pic:nvPicPr>
-                    <pic:cNvPr id="878434928" name="Picture 878434928"/>
-                    <pic:cNvPicPr/>
-                  </pic:nvPicPr>
-                  <pic:blipFill>
-                    <a:blip r:embed="rId9">
-                      <a:extLst>
-                        <a:ext uri="{28A0092B-C50C-407E-A947-70E740481C1C}">
-                          <a14:useLocalDpi xmlns:a14="http://schemas.microsoft.com/office/drawing/2010/main" val="0"/>
-                        </a:ext>
-                      </a:extLst>
-                    </a:blip>
-                    <a:stretch>
-                      <a:fillRect/>
-                    </a:stretch>
-                  </pic:blipFill>
-                  <pic:spPr>
-                    <a:xfrm>
-                      <a:off x="0" y="0"/>
-                      <a:ext cx="4876800" cy="3657600"/>
-                    </a:xfrm>
-                    <a:prstGeom prst="rect">
-                      <a:avLst/>
-                    </a:prstGeom>
-                  </pic:spPr>
-                </pic:pic>
-              </a:graphicData>
-            </a:graphic>
-          </wp:inline>
-        </w:drawing>
-      </w:r>
-      <w:bookmarkEnd w:id="4"/>
-    </w:p>
-    <w:p>
-      <w:pPr>
-        <w:jc w:val="center"/>
-        <w:rPr>
-          <w:rFonts w:ascii="Calibri" w:hAnsi="Calibri" w:cs="Calibri"/>
-          <w:i/>
-          <w:iCs/>
-          <w:sz w:val="16"/>
-          <w:szCs w:val="16"/>
-        </w:rPr>
-      </w:pPr>
-      <w:r>
-        <w:rPr>
-          <w:rFonts w:ascii="Calibri" w:hAnsi="Calibri" w:cs="Calibri"/>
-          <w:i/>
-          <w:iCs/>
-          <w:sz w:val="16"/>
-          <w:szCs w:val="16"/>
-        </w:rPr>
-        <w:t xml:space="preserve">Figure 2. </w:t>
-      </w:r>
-      <w:r>
-        <w:rPr>
-          <w:rFonts w:ascii="Calibri" w:hAnsi="Calibri" w:cs="Calibri"/>
-          <w:i/>
-          <w:iCs/>
-          <w:sz w:val="16"/>
-          <w:szCs w:val="16"/>
-        </w:rPr>
-        <w:t xml:space="preserve">Scatter plot </w:t>
-      </w:r>
-      <w:r>
-        <w:rPr>
-          <w:rFonts w:ascii="Calibri" w:hAnsi="Calibri" w:cs="Calibri"/>
-          <w:i/>
-          <w:iCs/>
-          <w:sz w:val="16"/>
-          <w:szCs w:val="16"/>
-        </w:rPr>
-        <w:t>representing given data and predictions of Logistic Regression model</w:t>
-      </w:r>
-    </w:p>
-    <w:p>
-      <w:pPr>
-        <w:jc w:val="both"/>
-        <w:rPr>
-          <w:rFonts w:ascii="Calibri" w:hAnsi="Calibri" w:cs="Calibri"/>
-        </w:rPr>
-      </w:pPr>
-      <w:r>
-        <w:rPr>
-          <w:rFonts w:ascii="Calibri" w:hAnsi="Calibri" w:cs="Calibri"/>
-        </w:rPr>
-        <w:lastRenderedPageBreak/>
-        <w:t xml:space="preserve">As </w:t>
-      </w:r>
-      <w:r>
-        <w:rPr>
-          <w:rFonts w:ascii="Calibri" w:hAnsi="Calibri" w:cs="Calibri"/>
-        </w:rPr>
-        <w:t>mentioned</w:t>
-      </w:r>
-      <w:r>
-        <w:rPr>
-          <w:rFonts w:ascii="Calibri" w:hAnsi="Calibri" w:cs="Calibri"/>
-        </w:rPr>
-        <w:t xml:space="preserve"> </w:t>
-      </w:r>
-      <w:r>
-        <w:rPr>
-          <w:rFonts w:ascii="Calibri" w:hAnsi="Calibri" w:cs="Calibri"/>
-        </w:rPr>
-        <w:t>in</w:t>
-      </w:r>
-      <w:r>
-        <w:rPr>
-          <w:rFonts w:ascii="Calibri" w:hAnsi="Calibri" w:cs="Calibri"/>
-        </w:rPr>
-        <w:t xml:space="preserve"> </w:t>
-      </w:r>
-      <w:hyperlink w:anchor="a2" w:history="1">
-        <w:r>
-          <w:rPr>
-            <w:rStyle w:val="Hyperlink"/>
-            <w:rFonts w:ascii="Calibri" w:hAnsi="Calibri" w:cs="Calibri"/>
-          </w:rPr>
-          <w:t>Part A (ii)</w:t>
-        </w:r>
-      </w:hyperlink>
-      <w:r>
-        <w:rPr>
-          <w:rFonts w:ascii="Calibri" w:hAnsi="Calibri" w:cs="Calibri"/>
-        </w:rPr>
-        <w:t>, the tendency of the predicted data showed an 87.9% overlap with the data points from the given dataset, with the predicted data being more distinctively separated into two sections thanks to the decision boundary (represented by the purple line).</w:t>
-      </w:r>
-    </w:p>
-    <w:p>
-      <w:pPr>
-        <w:jc w:val="both"/>
-        <w:rPr>
-          <w:rFonts w:ascii="Calibri" w:hAnsi="Calibri" w:cs="Calibri"/>
-        </w:rPr>
-      </w:pPr>
-      <w:r>
-        <w:rPr>
-          <w:rFonts w:ascii="Calibri" w:hAnsi="Calibri" w:cs="Calibri"/>
-        </w:rPr>
-        <w:t xml:space="preserve">The decision boundary was derived from the logistic regression parameters based on the formula mentioned in Part A (ii): </w:t>
-      </w:r>
-      <m:oMath>
-        <m:r>
-          <w:rPr>
-            <w:rFonts w:ascii="Cambria Math" w:hAnsi="Cambria Math" w:cs="Calibri"/>
-          </w:rPr>
-          <m:t>f</m:t>
-        </m:r>
-        <m:d>
-          <m:dPr>
-            <m:ctrlPr>
-              <w:rPr>
-                <w:rFonts w:ascii="Cambria Math" w:hAnsi="Cambria Math" w:cs="Calibri"/>
-                <w:i/>
-              </w:rPr>
-            </m:ctrlPr>
-          </m:dPr>
-          <m:e>
-            <m:r>
-              <w:rPr>
-                <w:rFonts w:ascii="Cambria Math" w:hAnsi="Cambria Math" w:cs="Calibri"/>
-              </w:rPr>
-              <m:t>x</m:t>
-            </m:r>
-          </m:e>
-        </m:d>
-        <m:r>
-          <w:rPr>
-            <w:rFonts w:ascii="Cambria Math" w:hAnsi="Cambria Math" w:cs="Calibri"/>
-          </w:rPr>
-          <m:t>=</m:t>
-        </m:r>
-        <m:sSub>
-          <m:sSubPr>
-            <m:ctrlPr>
-              <w:rPr>
-                <w:rFonts w:ascii="Cambria Math" w:hAnsi="Cambria Math" w:cs="Calibri"/>
-                <w:i/>
-              </w:rPr>
-            </m:ctrlPr>
-          </m:sSubPr>
-          <m:e>
-            <m:r>
-              <w:rPr>
-                <w:rFonts w:ascii="Cambria Math" w:hAnsi="Cambria Math" w:cs="Calibri"/>
-              </w:rPr>
-              <m:t>θ</m:t>
-            </m:r>
-          </m:e>
-          <m:sub>
-            <m:r>
-              <w:rPr>
-                <w:rFonts w:ascii="Cambria Math" w:hAnsi="Cambria Math" w:cs="Calibri"/>
-              </w:rPr>
-              <m:t>0</m:t>
-            </m:r>
-          </m:sub>
-        </m:sSub>
-        <m:r>
-          <w:rPr>
-            <w:rFonts w:ascii="Cambria Math" w:hAnsi="Cambria Math" w:cs="Calibri"/>
-          </w:rPr>
-          <m:t>+</m:t>
-        </m:r>
-        <m:sSub>
-          <m:sSubPr>
-            <m:ctrlPr>
-              <w:rPr>
-                <w:rFonts w:ascii="Cambria Math" w:hAnsi="Cambria Math" w:cs="Calibri"/>
-                <w:i/>
-              </w:rPr>
-            </m:ctrlPr>
-          </m:sSubPr>
-          <m:e>
-            <m:r>
-              <w:rPr>
-                <w:rFonts w:ascii="Cambria Math" w:hAnsi="Cambria Math" w:cs="Calibri"/>
-              </w:rPr>
-              <m:t>θ</m:t>
-            </m:r>
-          </m:e>
-          <m:sub>
-            <m:r>
-              <w:rPr>
-                <w:rFonts w:ascii="Cambria Math" w:hAnsi="Cambria Math" w:cs="Calibri"/>
-              </w:rPr>
-              <m:t>1</m:t>
-            </m:r>
-          </m:sub>
-        </m:sSub>
-        <m:sSub>
-          <m:sSubPr>
-            <m:ctrlPr>
-              <w:rPr>
-                <w:rFonts w:ascii="Cambria Math" w:hAnsi="Cambria Math" w:cs="Calibri"/>
-                <w:i/>
-              </w:rPr>
-            </m:ctrlPr>
-          </m:sSubPr>
-          <m:e>
-            <m:r>
-              <w:rPr>
-                <w:rFonts w:ascii="Cambria Math" w:hAnsi="Cambria Math" w:cs="Calibri"/>
-              </w:rPr>
-              <m:t>x</m:t>
-            </m:r>
-          </m:e>
-          <m:sub>
-            <m:r>
-              <w:rPr>
-                <w:rFonts w:ascii="Cambria Math" w:hAnsi="Cambria Math" w:cs="Calibri"/>
-              </w:rPr>
-              <m:t>1</m:t>
-            </m:r>
-          </m:sub>
-        </m:sSub>
-        <m:r>
-          <w:rPr>
-            <w:rFonts w:ascii="Cambria Math" w:hAnsi="Cambria Math" w:cs="Calibri"/>
-          </w:rPr>
-          <m:t>+</m:t>
-        </m:r>
-        <m:sSub>
-          <m:sSubPr>
-            <m:ctrlPr>
-              <w:rPr>
-                <w:rFonts w:ascii="Cambria Math" w:hAnsi="Cambria Math" w:cs="Calibri"/>
-                <w:i/>
-              </w:rPr>
-            </m:ctrlPr>
-          </m:sSubPr>
-          <m:e>
-            <m:r>
-              <w:rPr>
-                <w:rFonts w:ascii="Cambria Math" w:hAnsi="Cambria Math" w:cs="Calibri"/>
-              </w:rPr>
-              <m:t>θ</m:t>
-            </m:r>
-          </m:e>
-          <m:sub>
-            <m:r>
-              <w:rPr>
-                <w:rFonts w:ascii="Cambria Math" w:hAnsi="Cambria Math" w:cs="Calibri"/>
-              </w:rPr>
-              <m:t>2</m:t>
-            </m:r>
-          </m:sub>
-        </m:sSub>
-        <m:sSub>
-          <m:sSubPr>
-            <m:ctrlPr>
-              <w:rPr>
-                <w:rFonts w:ascii="Cambria Math" w:hAnsi="Cambria Math" w:cs="Calibri"/>
-                <w:i/>
-              </w:rPr>
-            </m:ctrlPr>
-          </m:sSubPr>
-          <m:e>
-            <m:r>
-              <w:rPr>
-                <w:rFonts w:ascii="Cambria Math" w:hAnsi="Cambria Math" w:cs="Calibri"/>
-              </w:rPr>
-              <m:t>x</m:t>
-            </m:r>
-          </m:e>
-          <m:sub>
-            <m:r>
-              <w:rPr>
-                <w:rFonts w:ascii="Cambria Math" w:hAnsi="Cambria Math" w:cs="Calibri"/>
-              </w:rPr>
-              <m:t>2</m:t>
-            </m:r>
-          </m:sub>
-        </m:sSub>
-      </m:oMath>
-      <w:r>
-        <w:rPr>
-          <w:rFonts w:ascii="Calibri" w:hAnsi="Calibri" w:cs="Calibri"/>
-        </w:rPr>
-        <w:t xml:space="preserve"> by </w:t>
-      </w:r>
-      <w:r>
-        <w:rPr>
-          <w:rFonts w:ascii="Calibri" w:hAnsi="Calibri" w:cs="Calibri"/>
-        </w:rPr>
-        <w:t xml:space="preserve">setting </w:t>
-      </w:r>
-      <m:oMath>
-        <m:r>
-          <w:rPr>
-            <w:rFonts w:ascii="Cambria Math" w:hAnsi="Cambria Math" w:cs="Calibri"/>
-          </w:rPr>
-          <m:t>f</m:t>
-        </m:r>
-        <m:d>
-          <m:dPr>
-            <m:ctrlPr>
-              <w:rPr>
-                <w:rFonts w:ascii="Cambria Math" w:hAnsi="Cambria Math" w:cs="Calibri"/>
-                <w:i/>
-              </w:rPr>
-            </m:ctrlPr>
-          </m:dPr>
-          <m:e>
-            <m:r>
-              <w:rPr>
-                <w:rFonts w:ascii="Cambria Math" w:hAnsi="Cambria Math" w:cs="Calibri"/>
-              </w:rPr>
-              <m:t>x</m:t>
-            </m:r>
-          </m:e>
-        </m:d>
         <m:r>
           <w:rPr>
             <w:rFonts w:ascii="Cambria Math" w:hAnsi="Cambria Math" w:cs="Calibri"/>
@@ -2140,6 +2234,12 @@
           <m:t>=0</m:t>
         </m:r>
       </m:oMath>
+      <w:r>
+        <w:rPr>
+          <w:rFonts w:ascii="Calibri" w:hAnsi="Calibri" w:cs="Calibri"/>
+        </w:rPr>
+        <w:t xml:space="preserve"> (classifiers are undecided)</w:t>
+      </w:r>
       <w:r>
         <w:rPr>
           <w:rFonts w:ascii="Calibri" w:hAnsi="Calibri" w:cs="Calibri"/>
@@ -2334,21 +2434,7 @@
             <w:rStyle w:val="Hyperlink"/>
             <w:rFonts w:ascii="Calibri" w:hAnsi="Calibri" w:cs="Calibri"/>
           </w:rPr>
-          <w:t>Figur</w:t>
-        </w:r>
-        <w:r>
-          <w:rPr>
-            <w:rStyle w:val="Hyperlink"/>
-            <w:rFonts w:ascii="Calibri" w:hAnsi="Calibri" w:cs="Calibri"/>
-          </w:rPr>
-          <w:t>e</w:t>
-        </w:r>
-        <w:r>
-          <w:rPr>
-            <w:rStyle w:val="Hyperlink"/>
-            <w:rFonts w:ascii="Calibri" w:hAnsi="Calibri" w:cs="Calibri"/>
-          </w:rPr>
-          <w:t xml:space="preserve"> 2</w:t>
+          <w:t>Figure 2</w:t>
         </w:r>
       </w:hyperlink>
       <w:r>
@@ -2417,8 +2503,28 @@
         <w:jc w:val="both"/>
         <w:rPr>
           <w:rFonts w:ascii="Calibri" w:hAnsi="Calibri" w:cs="Calibri"/>
-        </w:rPr>
-      </w:pPr>
+          <w:b/>
+          <w:bCs/>
+        </w:rPr>
+      </w:pPr>
+      <w:bookmarkStart w:id="5" w:name="a4"/>
+      <w:r>
+        <w:rPr>
+          <w:rFonts w:ascii="Calibri" w:hAnsi="Calibri" w:cs="Calibri"/>
+          <w:b/>
+          <w:bCs/>
+        </w:rPr>
+        <w:t xml:space="preserve">(iv) </w:t>
+      </w:r>
+      <w:bookmarkEnd w:id="5"/>
+      <w:r>
+        <w:rPr>
+          <w:rFonts w:ascii="Calibri" w:hAnsi="Calibri" w:cs="Calibri"/>
+          <w:b/>
+          <w:bCs/>
+        </w:rPr>
+        <w:t>Analysis of Model’s Predictions</w:t>
+      </w:r>
     </w:p>
     <w:p>
       <w:pPr>
@@ -2427,14 +2533,6 @@
           <w:rFonts w:ascii="Calibri" w:hAnsi="Calibri" w:cs="Calibri"/>
         </w:rPr>
       </w:pPr>
-      <w:bookmarkStart w:id="5" w:name="a4"/>
-      <w:r>
-        <w:rPr>
-          <w:rFonts w:ascii="Calibri" w:hAnsi="Calibri" w:cs="Calibri"/>
-        </w:rPr>
-        <w:t xml:space="preserve">(iv) </w:t>
-      </w:r>
-      <w:bookmarkEnd w:id="5"/>
       <w:r>
         <w:rPr>
           <w:rFonts w:ascii="Calibri" w:hAnsi="Calibri" w:cs="Calibri"/>
@@ -2502,14 +2600,6 @@
         <w:jc w:val="both"/>
         <w:rPr>
           <w:rFonts w:ascii="Calibri" w:hAnsi="Calibri" w:cs="Calibri"/>
-        </w:rPr>
-      </w:pPr>
-    </w:p>
-    <w:p>
-      <w:pPr>
-        <w:jc w:val="both"/>
-        <w:rPr>
-          <w:rFonts w:ascii="Calibri" w:hAnsi="Calibri" w:cs="Calibri"/>
           <w:b/>
           <w:bCs/>
           <w:u w:val="single"/>
@@ -2530,12 +2620,16 @@
         <w:jc w:val="both"/>
         <w:rPr>
           <w:rFonts w:ascii="Calibri" w:hAnsi="Calibri" w:cs="Calibri"/>
+          <w:b/>
+          <w:bCs/>
         </w:rPr>
       </w:pPr>
       <w:bookmarkStart w:id="6" w:name="b1"/>
       <w:r>
         <w:rPr>
           <w:rFonts w:ascii="Calibri" w:hAnsi="Calibri" w:cs="Calibri"/>
+          <w:b/>
+          <w:bCs/>
         </w:rPr>
         <w:t>(</w:t>
       </w:r>
@@ -2543,6 +2637,8 @@
       <w:r>
         <w:rPr>
           <w:rFonts w:ascii="Calibri" w:hAnsi="Calibri" w:cs="Calibri"/>
+          <w:b/>
+          <w:bCs/>
         </w:rPr>
         <w:t>i</w:t>
       </w:r>
@@ -2550,6 +2646,8 @@
       <w:r>
         <w:rPr>
           <w:rFonts w:ascii="Calibri" w:hAnsi="Calibri" w:cs="Calibri"/>
+          <w:b/>
+          <w:bCs/>
         </w:rPr>
         <w:t xml:space="preserve">) </w:t>
       </w:r>
@@ -2557,8 +2655,36 @@
       <w:r>
         <w:rPr>
           <w:rFonts w:ascii="Calibri" w:hAnsi="Calibri" w:cs="Calibri"/>
-        </w:rPr>
-        <w:t xml:space="preserve">I trained a total of 7 Support Vector Machine classifiers on the same dataset, with the weighting parameter </w:t>
+          <w:b/>
+          <w:bCs/>
+        </w:rPr>
+        <w:t>Training Support Vector Machines on different C Values.</w:t>
+      </w:r>
+    </w:p>
+    <w:p>
+      <w:pPr>
+        <w:jc w:val="both"/>
+        <w:rPr>
+          <w:rFonts w:ascii="Calibri" w:hAnsi="Calibri" w:cs="Calibri"/>
+        </w:rPr>
+      </w:pPr>
+      <w:r>
+        <w:rPr>
+          <w:rFonts w:ascii="Calibri" w:hAnsi="Calibri" w:cs="Calibri"/>
+        </w:rPr>
+        <w:t xml:space="preserve">I trained a total of 7 </w:t>
+      </w:r>
+      <w:r>
+        <w:rPr>
+          <w:rFonts w:ascii="Calibri" w:hAnsi="Calibri" w:cs="Calibri"/>
+        </w:rPr>
+        <w:t>SVM</w:t>
+      </w:r>
+      <w:r>
+        <w:rPr>
+          <w:rFonts w:ascii="Calibri" w:hAnsi="Calibri" w:cs="Calibri"/>
+        </w:rPr>
+        <w:t xml:space="preserve"> classifiers on the same dataset, with the weighting parameter </w:t>
       </w:r>
       <m:oMath>
         <m:r>
@@ -2675,30 +2801,38 @@
         <w:t xml:space="preserve">) can be computed as </w:t>
       </w:r>
       <m:oMath>
-        <m:r>
-          <w:rPr>
-            <w:rFonts w:ascii="Cambria Math" w:hAnsi="Cambria Math" w:cs="Calibri"/>
-          </w:rPr>
-          <m:t>f</m:t>
-        </m:r>
-        <m:d>
-          <m:dPr>
+        <m:sSup>
+          <m:sSupPr>
             <m:ctrlPr>
               <w:rPr>
                 <w:rFonts w:ascii="Cambria Math" w:hAnsi="Cambria Math" w:cs="Calibri"/>
                 <w:i/>
               </w:rPr>
             </m:ctrlPr>
-          </m:dPr>
+          </m:sSupPr>
           <m:e>
             <m:r>
               <w:rPr>
                 <w:rFonts w:ascii="Cambria Math" w:hAnsi="Cambria Math" w:cs="Calibri"/>
               </w:rPr>
-              <m:t>x</m:t>
+              <m:t>θ</m:t>
             </m:r>
           </m:e>
-        </m:d>
+          <m:sup>
+            <m:r>
+              <w:rPr>
+                <w:rFonts w:ascii="Cambria Math" w:hAnsi="Cambria Math" w:cs="Calibri"/>
+              </w:rPr>
+              <m:t>T</m:t>
+            </m:r>
+          </m:sup>
+        </m:sSup>
+        <m:r>
+          <w:rPr>
+            <w:rFonts w:ascii="Cambria Math" w:hAnsi="Cambria Math" w:cs="Calibri"/>
+          </w:rPr>
+          <m:t>x</m:t>
+        </m:r>
         <m:r>
           <w:rPr>
             <w:rFonts w:ascii="Cambria Math" w:hAnsi="Cambria Math" w:cs="Calibri"/>
@@ -3935,19 +4069,63 @@
     </w:p>
     <w:p>
       <w:pPr>
-        <w:rPr>
-          <w:rFonts w:ascii="Calibri" w:hAnsi="Calibri" w:cs="Calibri"/>
+        <w:jc w:val="both"/>
+        <w:rPr>
+          <w:rFonts w:ascii="Calibri" w:hAnsi="Calibri" w:cs="Calibri"/>
+          <w:b/>
+          <w:bCs/>
         </w:rPr>
       </w:pPr>
       <w:bookmarkStart w:id="7" w:name="b2"/>
       <w:r>
         <w:rPr>
           <w:rFonts w:ascii="Calibri" w:hAnsi="Calibri" w:cs="Calibri"/>
+          <w:b/>
+          <w:bCs/>
         </w:rPr>
         <w:lastRenderedPageBreak/>
         <w:t xml:space="preserve">(ii) </w:t>
       </w:r>
       <w:bookmarkEnd w:id="7"/>
+      <w:r>
+        <w:rPr>
+          <w:rFonts w:ascii="Calibri" w:hAnsi="Calibri" w:cs="Calibri"/>
+          <w:b/>
+          <w:bCs/>
+        </w:rPr>
+        <w:t>Plotting</w:t>
+      </w:r>
+      <w:r>
+        <w:rPr>
+          <w:rFonts w:ascii="Calibri" w:hAnsi="Calibri" w:cs="Calibri"/>
+          <w:b/>
+          <w:bCs/>
+        </w:rPr>
+        <w:t xml:space="preserve"> the </w:t>
+      </w:r>
+      <w:r>
+        <w:rPr>
+          <w:rFonts w:ascii="Calibri" w:hAnsi="Calibri" w:cs="Calibri"/>
+          <w:b/>
+          <w:bCs/>
+        </w:rPr>
+        <w:t>SVM</w:t>
+      </w:r>
+      <w:r>
+        <w:rPr>
+          <w:rFonts w:ascii="Calibri" w:hAnsi="Calibri" w:cs="Calibri"/>
+          <w:b/>
+          <w:bCs/>
+        </w:rPr>
+        <w:t xml:space="preserve"> Model’s Predictions</w:t>
+      </w:r>
+    </w:p>
+    <w:p>
+      <w:pPr>
+        <w:rPr>
+          <w:rFonts w:ascii="Calibri" w:hAnsi="Calibri" w:cs="Calibri"/>
+        </w:rPr>
+      </w:pPr>
       <w:r>
         <w:rPr>
           <w:rFonts w:ascii="Calibri" w:hAnsi="Calibri" w:cs="Calibri"/>
@@ -3973,7 +4151,7 @@
           <w:noProof/>
         </w:rPr>
         <w:drawing>
-          <wp:inline distT="0" distB="0" distL="0" distR="0" wp14:anchorId="4819579F" wp14:editId="7ACC8BF0">
+          <wp:inline distT="0" distB="0" distL="0" distR="0" wp14:anchorId="4819579F" wp14:editId="0CC7E091">
             <wp:extent cx="2950464" cy="2212848"/>
             <wp:effectExtent l="0" t="0" r="2540" b="0"/>
             <wp:docPr id="1723733871" name="Picture 2"/>
@@ -4027,7 +4205,7 @@
           <w:noProof/>
         </w:rPr>
         <w:drawing>
-          <wp:inline distT="0" distB="0" distL="0" distR="0" wp14:anchorId="78C14836" wp14:editId="7FA512BB">
+          <wp:inline distT="0" distB="0" distL="0" distR="0" wp14:anchorId="78C14836" wp14:editId="4829F5CF">
             <wp:extent cx="2950463" cy="2212848"/>
             <wp:effectExtent l="0" t="0" r="2540" b="0"/>
             <wp:docPr id="707577203" name="Picture 3"/>
@@ -4074,7 +4252,7 @@
           <w:noProof/>
         </w:rPr>
         <w:drawing>
-          <wp:inline distT="0" distB="0" distL="0" distR="0" wp14:anchorId="07AC3268" wp14:editId="706C23C4">
+          <wp:inline distT="0" distB="0" distL="0" distR="0" wp14:anchorId="07AC3268" wp14:editId="39FA08A2">
             <wp:extent cx="2950464" cy="2212848"/>
             <wp:effectExtent l="0" t="0" r="2540" b="0"/>
             <wp:docPr id="1103832554" name="Picture 4"/>
@@ -4127,7 +4305,7 @@
           <w:noProof/>
         </w:rPr>
         <w:drawing>
-          <wp:inline distT="0" distB="0" distL="0" distR="0" wp14:anchorId="2771C6A2" wp14:editId="5906AEC8">
+          <wp:inline distT="0" distB="0" distL="0" distR="0" wp14:anchorId="2771C6A2" wp14:editId="276071CA">
             <wp:extent cx="2950464" cy="2212848"/>
             <wp:effectExtent l="0" t="0" r="2540" b="0"/>
             <wp:docPr id="1782149022" name="Picture 5"/>
@@ -4174,7 +4352,7 @@
           <w:noProof/>
         </w:rPr>
         <w:drawing>
-          <wp:inline distT="0" distB="0" distL="0" distR="0" wp14:anchorId="69AB2D83" wp14:editId="79E81F53">
+          <wp:inline distT="0" distB="0" distL="0" distR="0" wp14:anchorId="69AB2D83" wp14:editId="05C9BCE6">
             <wp:extent cx="2950464" cy="2212848"/>
             <wp:effectExtent l="0" t="0" r="2540" b="0"/>
             <wp:docPr id="1454541521" name="Picture 6"/>
@@ -4227,7 +4405,7 @@
           <w:noProof/>
         </w:rPr>
         <w:drawing>
-          <wp:inline distT="0" distB="0" distL="0" distR="0" wp14:anchorId="797D4D18" wp14:editId="44909670">
+          <wp:inline distT="0" distB="0" distL="0" distR="0" wp14:anchorId="797D4D18" wp14:editId="2B7A16CF">
             <wp:extent cx="2950464" cy="2212848"/>
             <wp:effectExtent l="0" t="0" r="2540" b="0"/>
             <wp:docPr id="1012886519" name="Picture 7"/>
@@ -4408,21 +4586,7 @@
             <w:rStyle w:val="Hyperlink"/>
             <w:rFonts w:ascii="Calibri" w:hAnsi="Calibri" w:cs="Calibri"/>
           </w:rPr>
-          <w:t>plot_svm_pr</w:t>
-        </w:r>
-        <w:r>
-          <w:rPr>
-            <w:rStyle w:val="Hyperlink"/>
-            <w:rFonts w:ascii="Calibri" w:hAnsi="Calibri" w:cs="Calibri"/>
-          </w:rPr>
-          <w:t>e</w:t>
-        </w:r>
-        <w:r>
-          <w:rPr>
-            <w:rStyle w:val="Hyperlink"/>
-            <w:rFonts w:ascii="Calibri" w:hAnsi="Calibri" w:cs="Calibri"/>
-          </w:rPr>
-          <w:t>dictions</w:t>
+          <w:t>plot_svm_predictions</w:t>
         </w:r>
         <w:proofErr w:type="spellEnd"/>
         <w:r>
@@ -4579,8 +4743,44 @@
         <w:jc w:val="both"/>
         <w:rPr>
           <w:rFonts w:ascii="Calibri" w:hAnsi="Calibri" w:cs="Calibri"/>
-        </w:rPr>
-      </w:pPr>
+          <w:b/>
+          <w:bCs/>
+        </w:rPr>
+      </w:pPr>
+      <w:bookmarkStart w:id="10" w:name="b3"/>
+      <w:r>
+        <w:rPr>
+          <w:rFonts w:ascii="Calibri" w:hAnsi="Calibri" w:cs="Calibri"/>
+          <w:b/>
+          <w:bCs/>
+        </w:rPr>
+        <w:t>(iii)</w:t>
+      </w:r>
+      <w:bookmarkEnd w:id="10"/>
+      <w:r>
+        <w:rPr>
+          <w:rFonts w:ascii="Calibri" w:hAnsi="Calibri" w:cs="Calibri"/>
+          <w:b/>
+          <w:bCs/>
+        </w:rPr>
+        <w:t xml:space="preserve"> </w:t>
+      </w:r>
+      <w:r>
+        <w:rPr>
+          <w:rFonts w:ascii="Calibri" w:hAnsi="Calibri" w:cs="Calibri"/>
+          <w:b/>
+          <w:bCs/>
+        </w:rPr>
+        <w:t>Analysis of Model’s Predictions</w:t>
+      </w:r>
+      <w:r>
+        <w:rPr>
+          <w:rFonts w:ascii="Calibri" w:hAnsi="Calibri" w:cs="Calibri"/>
+          <w:b/>
+          <w:bCs/>
+        </w:rPr>
+        <w:t xml:space="preserve"> and Impact of changing C</w:t>
+      </w:r>
     </w:p>
     <w:p>
       <w:pPr>
@@ -4589,20 +4789,6 @@
           <w:rFonts w:ascii="Calibri" w:hAnsi="Calibri" w:cs="Calibri"/>
         </w:rPr>
       </w:pPr>
-      <w:bookmarkStart w:id="10" w:name="b3"/>
-      <w:r>
-        <w:rPr>
-          <w:rFonts w:ascii="Calibri" w:hAnsi="Calibri" w:cs="Calibri"/>
-        </w:rPr>
-        <w:t>(iii)</w:t>
-      </w:r>
-      <w:bookmarkEnd w:id="10"/>
-      <w:r>
-        <w:rPr>
-          <w:rFonts w:ascii="Calibri" w:hAnsi="Calibri" w:cs="Calibri"/>
-        </w:rPr>
-        <w:t xml:space="preserve"> </w:t>
-      </w:r>
       <w:r>
         <w:rPr>
           <w:rFonts w:ascii="Calibri" w:hAnsi="Calibri" w:cs="Calibri"/>
@@ -5000,21 +5186,7 @@
             <w:rStyle w:val="Hyperlink"/>
             <w:rFonts w:ascii="Calibri" w:hAnsi="Calibri" w:cs="Calibri"/>
           </w:rPr>
-          <w:t>Par</w:t>
-        </w:r>
-        <w:r>
-          <w:rPr>
-            <w:rStyle w:val="Hyperlink"/>
-            <w:rFonts w:ascii="Calibri" w:hAnsi="Calibri" w:cs="Calibri"/>
-          </w:rPr>
-          <w:t>t</w:t>
-        </w:r>
-        <w:r>
-          <w:rPr>
-            <w:rStyle w:val="Hyperlink"/>
-            <w:rFonts w:ascii="Calibri" w:hAnsi="Calibri" w:cs="Calibri"/>
-          </w:rPr>
-          <w:t xml:space="preserve"> B (</w:t>
+          <w:t>Part B (</w:t>
         </w:r>
         <w:proofErr w:type="spellStart"/>
         <w:r>
@@ -5296,30 +5468,38 @@
         <w:t xml:space="preserve"> using </w:t>
       </w:r>
       <m:oMath>
-        <m:r>
-          <w:rPr>
-            <w:rFonts w:ascii="Cambria Math" w:hAnsi="Cambria Math" w:cs="Calibri"/>
-          </w:rPr>
-          <m:t xml:space="preserve"> f</m:t>
-        </m:r>
-        <m:d>
-          <m:dPr>
+        <m:sSup>
+          <m:sSupPr>
             <m:ctrlPr>
               <w:rPr>
                 <w:rFonts w:ascii="Cambria Math" w:hAnsi="Cambria Math" w:cs="Calibri"/>
                 <w:i/>
               </w:rPr>
             </m:ctrlPr>
-          </m:dPr>
+          </m:sSupPr>
           <m:e>
             <m:r>
               <w:rPr>
                 <w:rFonts w:ascii="Cambria Math" w:hAnsi="Cambria Math" w:cs="Calibri"/>
               </w:rPr>
-              <m:t>x</m:t>
+              <m:t>θ</m:t>
             </m:r>
           </m:e>
-        </m:d>
+          <m:sup>
+            <m:r>
+              <w:rPr>
+                <w:rFonts w:ascii="Cambria Math" w:hAnsi="Cambria Math" w:cs="Calibri"/>
+              </w:rPr>
+              <m:t>T</m:t>
+            </m:r>
+          </m:sup>
+        </m:sSup>
+        <m:r>
+          <w:rPr>
+            <w:rFonts w:ascii="Cambria Math" w:hAnsi="Cambria Math" w:cs="Calibri"/>
+          </w:rPr>
+          <m:t>x</m:t>
+        </m:r>
         <m:r>
           <w:rPr>
             <w:rFonts w:ascii="Cambria Math" w:hAnsi="Cambria Math" w:cs="Calibri"/>
@@ -5462,30 +5642,38 @@
         <w:t xml:space="preserve">can be derived by setting </w:t>
       </w:r>
       <m:oMath>
-        <m:r>
-          <w:rPr>
-            <w:rFonts w:ascii="Cambria Math" w:hAnsi="Cambria Math" w:cs="Calibri"/>
-          </w:rPr>
-          <m:t>f</m:t>
-        </m:r>
-        <m:d>
-          <m:dPr>
+        <m:sSup>
+          <m:sSupPr>
             <m:ctrlPr>
               <w:rPr>
                 <w:rFonts w:ascii="Cambria Math" w:hAnsi="Cambria Math" w:cs="Calibri"/>
                 <w:i/>
               </w:rPr>
             </m:ctrlPr>
-          </m:dPr>
+          </m:sSupPr>
           <m:e>
             <m:r>
               <w:rPr>
                 <w:rFonts w:ascii="Cambria Math" w:hAnsi="Cambria Math" w:cs="Calibri"/>
               </w:rPr>
-              <m:t>x</m:t>
+              <m:t>θ</m:t>
             </m:r>
           </m:e>
-        </m:d>
+          <m:sup>
+            <m:r>
+              <w:rPr>
+                <w:rFonts w:ascii="Cambria Math" w:hAnsi="Cambria Math" w:cs="Calibri"/>
+              </w:rPr>
+              <m:t>T</m:t>
+            </m:r>
+          </m:sup>
+        </m:sSup>
+        <m:r>
+          <w:rPr>
+            <w:rFonts w:ascii="Cambria Math" w:hAnsi="Cambria Math" w:cs="Calibri"/>
+          </w:rPr>
+          <m:t>x</m:t>
+        </m:r>
         <m:r>
           <w:rPr>
             <w:rFonts w:ascii="Cambria Math" w:hAnsi="Cambria Math" w:cs="Calibri"/>
@@ -5493,6 +5681,18 @@
           <m:t>=0</m:t>
         </m:r>
       </m:oMath>
+      <w:r>
+        <w:rPr>
+          <w:rFonts w:ascii="Calibri" w:hAnsi="Calibri" w:cs="Calibri"/>
+        </w:rPr>
+        <w:t xml:space="preserve"> </w:t>
+      </w:r>
+      <w:r>
+        <w:rPr>
+          <w:rFonts w:ascii="Calibri" w:hAnsi="Calibri" w:cs="Calibri"/>
+        </w:rPr>
+        <w:t>(classifiers are undecided)</w:t>
+      </w:r>
       <w:r>
         <w:rPr>
           <w:rFonts w:ascii="Calibri" w:hAnsi="Calibri" w:cs="Calibri"/>
@@ -5851,8 +6051,28 @@
         <w:jc w:val="both"/>
         <w:rPr>
           <w:rFonts w:ascii="Calibri" w:hAnsi="Calibri" w:cs="Calibri"/>
-        </w:rPr>
-      </w:pPr>
+          <w:b/>
+          <w:bCs/>
+        </w:rPr>
+      </w:pPr>
+      <w:bookmarkStart w:id="11" w:name="b4"/>
+      <w:r>
+        <w:rPr>
+          <w:rFonts w:ascii="Calibri" w:hAnsi="Calibri" w:cs="Calibri"/>
+          <w:b/>
+          <w:bCs/>
+        </w:rPr>
+        <w:t xml:space="preserve">(iv) </w:t>
+      </w:r>
+      <w:bookmarkEnd w:id="11"/>
+      <w:r>
+        <w:rPr>
+          <w:rFonts w:ascii="Calibri" w:hAnsi="Calibri" w:cs="Calibri"/>
+          <w:b/>
+          <w:bCs/>
+        </w:rPr>
+        <w:t>Comparison of Logistic Regression and SVM Models</w:t>
+      </w:r>
     </w:p>
     <w:p>
       <w:pPr>
@@ -5861,14 +6081,6 @@
           <w:rFonts w:ascii="Calibri" w:hAnsi="Calibri" w:cs="Calibri"/>
         </w:rPr>
       </w:pPr>
-      <w:bookmarkStart w:id="11" w:name="b4"/>
-      <w:r>
-        <w:rPr>
-          <w:rFonts w:ascii="Calibri" w:hAnsi="Calibri" w:cs="Calibri"/>
-        </w:rPr>
-        <w:t xml:space="preserve">(iv) </w:t>
-      </w:r>
-      <w:bookmarkEnd w:id="11"/>
       <w:r>
         <w:rPr>
           <w:rFonts w:ascii="Calibri" w:hAnsi="Calibri" w:cs="Calibri"/>
@@ -6019,14 +6231,6 @@
         <w:jc w:val="both"/>
         <w:rPr>
           <w:rFonts w:ascii="Calibri" w:hAnsi="Calibri" w:cs="Calibri"/>
-        </w:rPr>
-      </w:pPr>
-    </w:p>
-    <w:p>
-      <w:pPr>
-        <w:jc w:val="both"/>
-        <w:rPr>
-          <w:rFonts w:ascii="Calibri" w:hAnsi="Calibri" w:cs="Calibri"/>
           <w:b/>
           <w:bCs/>
           <w:u w:val="single"/>
@@ -6047,12 +6251,16 @@
         <w:jc w:val="both"/>
         <w:rPr>
           <w:rFonts w:ascii="Calibri" w:hAnsi="Calibri" w:cs="Calibri"/>
+          <w:b/>
+          <w:bCs/>
         </w:rPr>
       </w:pPr>
       <w:bookmarkStart w:id="12" w:name="c1"/>
       <w:r>
         <w:rPr>
           <w:rFonts w:ascii="Calibri" w:hAnsi="Calibri" w:cs="Calibri"/>
+          <w:b/>
+          <w:bCs/>
         </w:rPr>
         <w:t>(</w:t>
       </w:r>
@@ -6060,6 +6268,8 @@
       <w:r>
         <w:rPr>
           <w:rFonts w:ascii="Calibri" w:hAnsi="Calibri" w:cs="Calibri"/>
+          <w:b/>
+          <w:bCs/>
         </w:rPr>
         <w:t>i</w:t>
       </w:r>
@@ -6067,10 +6277,36 @@
       <w:r>
         <w:rPr>
           <w:rFonts w:ascii="Calibri" w:hAnsi="Calibri" w:cs="Calibri"/>
+          <w:b/>
+          <w:bCs/>
         </w:rPr>
         <w:t xml:space="preserve">) </w:t>
       </w:r>
       <w:bookmarkEnd w:id="12"/>
+      <w:r>
+        <w:rPr>
+          <w:rFonts w:ascii="Calibri" w:hAnsi="Calibri" w:cs="Calibri"/>
+          <w:b/>
+          <w:bCs/>
+        </w:rPr>
+        <w:t>Training Logistic Regression Model</w:t>
+      </w:r>
+      <w:r>
+        <w:rPr>
+          <w:rFonts w:ascii="Calibri" w:hAnsi="Calibri" w:cs="Calibri"/>
+          <w:b/>
+          <w:bCs/>
+        </w:rPr>
+        <w:t xml:space="preserve"> with squared features</w:t>
+      </w:r>
+    </w:p>
+    <w:p>
+      <w:pPr>
+        <w:jc w:val="both"/>
+        <w:rPr>
+          <w:rFonts w:ascii="Calibri" w:hAnsi="Calibri" w:cs="Calibri"/>
+        </w:rPr>
+      </w:pPr>
       <w:r>
         <w:rPr>
           <w:rFonts w:ascii="Calibri" w:hAnsi="Calibri" w:cs="Calibri"/>
@@ -6169,37 +6405,45 @@
         </w:rPr>
         <w:t>using a quadratic combination of the features as</w:t>
       </w:r>
-      <w:r>
-        <w:rPr>
-          <w:rFonts w:ascii="Calibri" w:hAnsi="Calibri" w:cs="Calibri"/>
-        </w:rPr>
-        <w:t xml:space="preserve"> </w:t>
-      </w:r>
       <m:oMath>
         <m:r>
           <w:rPr>
             <w:rFonts w:ascii="Cambria Math" w:hAnsi="Cambria Math" w:cs="Calibri"/>
           </w:rPr>
-          <m:t>f</m:t>
+          <m:t xml:space="preserve"> </m:t>
         </m:r>
-        <m:d>
-          <m:dPr>
+        <m:sSup>
+          <m:sSupPr>
             <m:ctrlPr>
               <w:rPr>
                 <w:rFonts w:ascii="Cambria Math" w:hAnsi="Cambria Math" w:cs="Calibri"/>
                 <w:i/>
               </w:rPr>
             </m:ctrlPr>
-          </m:dPr>
+          </m:sSupPr>
           <m:e>
             <m:r>
               <w:rPr>
                 <w:rFonts w:ascii="Cambria Math" w:hAnsi="Cambria Math" w:cs="Calibri"/>
               </w:rPr>
-              <m:t>x</m:t>
+              <m:t>θ</m:t>
             </m:r>
           </m:e>
-        </m:d>
+          <m:sup>
+            <m:r>
+              <w:rPr>
+                <w:rFonts w:ascii="Cambria Math" w:hAnsi="Cambria Math" w:cs="Calibri"/>
+              </w:rPr>
+              <m:t>T</m:t>
+            </m:r>
+          </m:sup>
+        </m:sSup>
+        <m:r>
+          <w:rPr>
+            <w:rFonts w:ascii="Cambria Math" w:hAnsi="Cambria Math" w:cs="Calibri"/>
+          </w:rPr>
+          <m:t>x</m:t>
+        </m:r>
         <m:r>
           <w:rPr>
             <w:rFonts w:ascii="Cambria Math" w:hAnsi="Cambria Math" w:cs="Calibri"/>
@@ -6818,6 +7062,8 @@
       <w:r>
         <w:rPr>
           <w:rFonts w:ascii="Calibri" w:hAnsi="Calibri" w:cs="Calibri"/>
+          <w:b/>
+          <w:bCs/>
         </w:rPr>
         <w:t xml:space="preserve">(ii) </w:t>
       </w:r>
@@ -6825,7 +7071,47 @@
       <w:r>
         <w:rPr>
           <w:rFonts w:ascii="Calibri" w:hAnsi="Calibri" w:cs="Calibri"/>
-        </w:rPr>
+          <w:b/>
+          <w:bCs/>
+        </w:rPr>
+        <w:t>Plotting</w:t>
+      </w:r>
+      <w:r>
+        <w:rPr>
+          <w:rFonts w:ascii="Calibri" w:hAnsi="Calibri" w:cs="Calibri"/>
+          <w:b/>
+          <w:bCs/>
+        </w:rPr>
+        <w:t xml:space="preserve"> the</w:t>
+      </w:r>
+      <w:r>
+        <w:rPr>
+          <w:rFonts w:ascii="Calibri" w:hAnsi="Calibri" w:cs="Calibri"/>
+          <w:b/>
+          <w:bCs/>
+        </w:rPr>
+        <w:t xml:space="preserve"> new</w:t>
+      </w:r>
+      <w:r>
+        <w:rPr>
+          <w:rFonts w:ascii="Calibri" w:hAnsi="Calibri" w:cs="Calibri"/>
+          <w:b/>
+          <w:bCs/>
+        </w:rPr>
+        <w:t xml:space="preserve"> Logistic Regression Model’s Predictions</w:t>
+      </w:r>
+    </w:p>
+    <w:p>
+      <w:pPr>
+        <w:rPr>
+          <w:rFonts w:ascii="Calibri" w:hAnsi="Calibri" w:cs="Calibri"/>
+        </w:rPr>
+      </w:pPr>
+      <w:r>
+        <w:rPr>
+          <w:rFonts w:ascii="Calibri" w:hAnsi="Calibri" w:cs="Calibri"/>
+        </w:rPr>
+        <w:lastRenderedPageBreak/>
         <w:t xml:space="preserve">The trained model’s predictions were plotted on top of the scatter plot produced by the provided data, with the predicted +1 labels appearing as red ‘+’ markers and the predicted -1 labels appearing as green ‘x’ markers to display a comparison between the two: </w:t>
       </w:r>
     </w:p>
@@ -6846,7 +7132,6 @@
           <w:rFonts w:ascii="Calibri" w:hAnsi="Calibri" w:cs="Calibri"/>
           <w:noProof/>
         </w:rPr>
-        <w:lastRenderedPageBreak/>
         <w:drawing>
           <wp:inline distT="0" distB="0" distL="0" distR="0" wp14:anchorId="0401BD26" wp14:editId="12819EF6">
             <wp:extent cx="4876800" cy="3657600"/>
@@ -7027,7 +7312,21 @@
             <w:rStyle w:val="Hyperlink"/>
             <w:rFonts w:ascii="Calibri" w:hAnsi="Calibri" w:cs="Calibri"/>
           </w:rPr>
-          <w:t>Part C (</w:t>
+          <w:t xml:space="preserve">Part </w:t>
+        </w:r>
+        <w:r>
+          <w:rPr>
+            <w:rStyle w:val="Hyperlink"/>
+            <w:rFonts w:ascii="Calibri" w:hAnsi="Calibri" w:cs="Calibri"/>
+          </w:rPr>
+          <w:t>C</w:t>
+        </w:r>
+        <w:r>
+          <w:rPr>
+            <w:rStyle w:val="Hyperlink"/>
+            <w:rFonts w:ascii="Calibri" w:hAnsi="Calibri" w:cs="Calibri"/>
+          </w:rPr>
+          <w:t xml:space="preserve"> (</w:t>
         </w:r>
         <w:proofErr w:type="spellStart"/>
         <w:r>
@@ -7511,7 +7810,90 @@
         <w:rPr>
           <w:rFonts w:ascii="Calibri" w:hAnsi="Calibri" w:cs="Calibri"/>
         </w:rPr>
-        <w:t>The key difference that the quadratic function introduced for the model to be more refined than the ones in Parts A and B was that the non-linear decision surface allows the classifier to better separate data that wasn’t perfectly linearly separable thanks to increased flexibility. This is also reflected in the values of the parameters associated with the weights being much larger, resulting in an improved accuracy score of 96.3% compared to the 87.9% of the previous models.</w:t>
+        <w:t xml:space="preserve">The key difference that the quadratic function introduced for the model to be more refined than the ones in Parts </w:t>
+      </w:r>
+      <w:hyperlink w:anchor="a2" w:history="1">
+        <w:r>
+          <w:rPr>
+            <w:rStyle w:val="Hyperlink"/>
+            <w:rFonts w:ascii="Calibri" w:hAnsi="Calibri" w:cs="Calibri"/>
+          </w:rPr>
+          <w:t>A</w:t>
+        </w:r>
+      </w:hyperlink>
+      <w:r>
+        <w:rPr>
+          <w:rFonts w:ascii="Calibri" w:hAnsi="Calibri" w:cs="Calibri"/>
+        </w:rPr>
+        <w:t xml:space="preserve"> and </w:t>
+      </w:r>
+      <w:hyperlink w:anchor="b1" w:history="1">
+        <w:r>
+          <w:rPr>
+            <w:rStyle w:val="Hyperlink"/>
+            <w:rFonts w:ascii="Calibri" w:hAnsi="Calibri" w:cs="Calibri"/>
+          </w:rPr>
+          <w:t>B</w:t>
+        </w:r>
+      </w:hyperlink>
+      <w:r>
+        <w:rPr>
+          <w:rFonts w:ascii="Calibri" w:hAnsi="Calibri" w:cs="Calibri"/>
+        </w:rPr>
+        <w:t xml:space="preserve"> was that the non-linear decision surface allows the classifier to better </w:t>
+      </w:r>
+      <w:r>
+        <w:rPr>
+          <w:rFonts w:ascii="Calibri" w:hAnsi="Calibri" w:cs="Calibri"/>
+        </w:rPr>
+        <w:lastRenderedPageBreak/>
+        <w:t>separate data that wasn’t perfectly linearly separable thanks to increased flexibility. This is also reflected in the values of the parameters associated with the weights being much larger, resulting in an improved accuracy score of 96.3% compared to the 87.9% of the previous models.</w:t>
+      </w:r>
+      <w:r>
+        <w:rPr>
+          <w:rFonts w:ascii="Calibri" w:hAnsi="Calibri" w:cs="Calibri"/>
+        </w:rPr>
+        <w:t xml:space="preserve"> </w:t>
+      </w:r>
+      <w:r>
+        <w:rPr>
+          <w:rFonts w:ascii="Calibri" w:hAnsi="Calibri" w:cs="Calibri"/>
+        </w:rPr>
+        <w:t xml:space="preserve">Across all the different models, feature </w:t>
+      </w:r>
+      <m:oMath>
+        <m:sSub>
+          <m:sSubPr>
+            <m:ctrlPr>
+              <w:rPr>
+                <w:rFonts w:ascii="Cambria Math" w:hAnsi="Cambria Math" w:cs="Calibri"/>
+                <w:i/>
+              </w:rPr>
+            </m:ctrlPr>
+          </m:sSubPr>
+          <m:e>
+            <m:r>
+              <w:rPr>
+                <w:rFonts w:ascii="Cambria Math" w:hAnsi="Cambria Math" w:cs="Calibri"/>
+              </w:rPr>
+              <m:t>X</m:t>
+            </m:r>
+          </m:e>
+          <m:sub>
+            <m:r>
+              <w:rPr>
+                <w:rFonts w:ascii="Cambria Math" w:hAnsi="Cambria Math" w:cs="Calibri"/>
+              </w:rPr>
+              <m:t>2</m:t>
+            </m:r>
+          </m:sub>
+        </m:sSub>
+      </m:oMath>
+      <w:r>
+        <w:rPr>
+          <w:rFonts w:ascii="Calibri" w:hAnsi="Calibri" w:cs="Calibri"/>
+        </w:rPr>
+        <w:t xml:space="preserve"> consistently exhibited the strongest influence on classification, driving the decision boundary primarily along the vertical axis.</w:t>
       </w:r>
     </w:p>
     <w:p>
@@ -7525,7 +7907,6 @@
         <w:rPr>
           <w:rFonts w:ascii="Calibri" w:hAnsi="Calibri" w:cs="Calibri"/>
         </w:rPr>
-        <w:lastRenderedPageBreak/>
         <w:t xml:space="preserve">One key thing that I observed was how the squared features’ coefficients reflected an inverse relationship </w:t>
       </w:r>
       <w:r>
@@ -7885,16 +8266,36 @@
         <w:jc w:val="both"/>
         <w:rPr>
           <w:rFonts w:ascii="Calibri" w:hAnsi="Calibri" w:cs="Calibri"/>
+          <w:b/>
+          <w:bCs/>
         </w:rPr>
       </w:pPr>
       <w:bookmarkStart w:id="15" w:name="c3"/>
       <w:r>
         <w:rPr>
           <w:rFonts w:ascii="Calibri" w:hAnsi="Calibri" w:cs="Calibri"/>
+          <w:b/>
+          <w:bCs/>
         </w:rPr>
         <w:t xml:space="preserve">(iii) </w:t>
       </w:r>
       <w:bookmarkEnd w:id="15"/>
+      <w:r>
+        <w:rPr>
+          <w:rFonts w:ascii="Calibri" w:hAnsi="Calibri" w:cs="Calibri"/>
+          <w:b/>
+          <w:bCs/>
+        </w:rPr>
+        <w:t>Comparison of Classifier against a Baseline Predictor</w:t>
+      </w:r>
+    </w:p>
+    <w:p>
+      <w:pPr>
+        <w:jc w:val="both"/>
+        <w:rPr>
+          <w:rFonts w:ascii="Calibri" w:hAnsi="Calibri" w:cs="Calibri"/>
+        </w:rPr>
+      </w:pPr>
       <w:r>
         <w:rPr>
           <w:rFonts w:ascii="Calibri" w:hAnsi="Calibri" w:cs="Calibri"/>
@@ -7997,12 +8398,16 @@
         <w:jc w:val="both"/>
         <w:rPr>
           <w:rFonts w:ascii="Calibri" w:hAnsi="Calibri" w:cs="Calibri"/>
+          <w:b/>
+          <w:bCs/>
         </w:rPr>
       </w:pPr>
       <w:bookmarkStart w:id="16" w:name="c4"/>
       <w:r>
         <w:rPr>
           <w:rFonts w:ascii="Calibri" w:hAnsi="Calibri" w:cs="Calibri"/>
+          <w:b/>
+          <w:bCs/>
         </w:rPr>
         <w:t>(iv)</w:t>
       </w:r>
@@ -8010,8 +8415,32 @@
       <w:r>
         <w:rPr>
           <w:rFonts w:ascii="Calibri" w:hAnsi="Calibri" w:cs="Calibri"/>
-        </w:rPr>
-        <w:t xml:space="preserve"> Using the formula stated in </w:t>
+          <w:b/>
+          <w:bCs/>
+        </w:rPr>
+        <w:t xml:space="preserve"> </w:t>
+      </w:r>
+      <w:r>
+        <w:rPr>
+          <w:rFonts w:ascii="Calibri" w:hAnsi="Calibri" w:cs="Calibri"/>
+          <w:b/>
+          <w:bCs/>
+        </w:rPr>
+        <w:t>Describing the Decision Boundary</w:t>
+      </w:r>
+    </w:p>
+    <w:p>
+      <w:pPr>
+        <w:jc w:val="both"/>
+        <w:rPr>
+          <w:rFonts w:ascii="Calibri" w:hAnsi="Calibri" w:cs="Calibri"/>
+        </w:rPr>
+      </w:pPr>
+      <w:r>
+        <w:rPr>
+          <w:rFonts w:ascii="Calibri" w:hAnsi="Calibri" w:cs="Calibri"/>
+        </w:rPr>
+        <w:t xml:space="preserve">Using the formula stated in </w:t>
       </w:r>
       <w:hyperlink w:anchor="c1" w:history="1">
         <w:r>
@@ -8039,41 +8468,47 @@
         </w:r>
       </w:hyperlink>
       <w:r>
-        <w:rPr>
-          <w:rFonts w:ascii="Calibri" w:hAnsi="Calibri" w:cs="Calibri"/>
-        </w:rPr>
-        <w:t xml:space="preserve">, the decision boundary can be derived by setting </w:t>
+        <w:t>:</w:t>
+      </w:r>
+      <w:r>
+        <w:rPr>
+          <w:rFonts w:ascii="Cambria Math" w:hAnsi="Cambria Math" w:cs="Calibri"/>
+          <w:i/>
+        </w:rPr>
+        <w:t xml:space="preserve"> </w:t>
       </w:r>
       <m:oMath>
-        <m:r>
-          <w:rPr>
-            <w:rFonts w:ascii="Cambria Math" w:hAnsi="Cambria Math" w:cs="Calibri"/>
-          </w:rPr>
-          <m:t>f</m:t>
-        </m:r>
-        <m:d>
-          <m:dPr>
+        <m:sSup>
+          <m:sSupPr>
             <m:ctrlPr>
               <w:rPr>
                 <w:rFonts w:ascii="Cambria Math" w:hAnsi="Cambria Math" w:cs="Calibri"/>
                 <w:i/>
               </w:rPr>
             </m:ctrlPr>
-          </m:dPr>
+          </m:sSupPr>
           <m:e>
             <m:r>
               <w:rPr>
                 <w:rFonts w:ascii="Cambria Math" w:hAnsi="Cambria Math" w:cs="Calibri"/>
               </w:rPr>
-              <m:t>x</m:t>
+              <m:t>θ</m:t>
             </m:r>
           </m:e>
-        </m:d>
+          <m:sup>
+            <m:r>
+              <w:rPr>
+                <w:rFonts w:ascii="Cambria Math" w:hAnsi="Cambria Math" w:cs="Calibri"/>
+              </w:rPr>
+              <m:t>T</m:t>
+            </m:r>
+          </m:sup>
+        </m:sSup>
         <m:r>
           <w:rPr>
             <w:rFonts w:ascii="Cambria Math" w:hAnsi="Cambria Math" w:cs="Calibri"/>
           </w:rPr>
-          <m:t>=</m:t>
+          <m:t>x=</m:t>
         </m:r>
         <m:sSub>
           <m:sSubPr>
@@ -8354,7 +8789,59 @@
         <w:rPr>
           <w:rFonts w:ascii="Calibri" w:hAnsi="Calibri" w:cs="Calibri"/>
         </w:rPr>
-        <w:t xml:space="preserve"> to 0. We can solve for </w:t>
+        <w:t xml:space="preserve">, the decision boundary can be derived by setting </w:t>
+      </w:r>
+      <m:oMath>
+        <m:sSup>
+          <m:sSupPr>
+            <m:ctrlPr>
+              <w:rPr>
+                <w:rFonts w:ascii="Cambria Math" w:hAnsi="Cambria Math" w:cs="Calibri"/>
+                <w:i/>
+              </w:rPr>
+            </m:ctrlPr>
+          </m:sSupPr>
+          <m:e>
+            <m:r>
+              <w:rPr>
+                <w:rFonts w:ascii="Cambria Math" w:hAnsi="Cambria Math" w:cs="Calibri"/>
+              </w:rPr>
+              <m:t>θ</m:t>
+            </m:r>
+          </m:e>
+          <m:sup>
+            <m:r>
+              <w:rPr>
+                <w:rFonts w:ascii="Cambria Math" w:hAnsi="Cambria Math" w:cs="Calibri"/>
+              </w:rPr>
+              <m:t>T</m:t>
+            </m:r>
+          </m:sup>
+        </m:sSup>
+        <m:r>
+          <w:rPr>
+            <w:rFonts w:ascii="Cambria Math" w:hAnsi="Cambria Math" w:cs="Calibri"/>
+          </w:rPr>
+          <m:t>x</m:t>
+        </m:r>
+        <m:r>
+          <w:rPr>
+            <w:rFonts w:ascii="Cambria Math" w:hAnsi="Cambria Math" w:cs="Calibri"/>
+          </w:rPr>
+          <m:t>=</m:t>
+        </m:r>
+        <m:r>
+          <w:rPr>
+            <w:rFonts w:ascii="Cambria Math" w:hAnsi="Cambria Math" w:cs="Calibri"/>
+          </w:rPr>
+          <m:t>0</m:t>
+        </m:r>
+      </m:oMath>
+      <w:r>
+        <w:rPr>
+          <w:rFonts w:ascii="Calibri" w:hAnsi="Calibri" w:cs="Calibri"/>
+        </w:rPr>
+        <w:t xml:space="preserve">. We can solve for </w:t>
       </w:r>
       <m:oMath>
         <m:sSub>
@@ -8388,13 +8875,181 @@
         <w:rPr>
           <w:rFonts w:ascii="Calibri" w:hAnsi="Calibri" w:cs="Calibri"/>
         </w:rPr>
-        <w:t xml:space="preserve"> using the quadratic equation formula</w:t>
-      </w:r>
-      <w:r>
-        <w:rPr>
-          <w:rFonts w:ascii="Calibri" w:hAnsi="Calibri" w:cs="Calibri"/>
-        </w:rPr>
-        <w:t xml:space="preserve"> that would turn the equation into </w:t>
+        <w:t xml:space="preserve"> using the quadratic formula</w:t>
+      </w:r>
+      <w:r>
+        <w:rPr>
+          <w:rFonts w:ascii="Calibri" w:hAnsi="Calibri" w:cs="Calibri"/>
+        </w:rPr>
+        <w:t xml:space="preserve"> </w:t>
+      </w:r>
+      <m:oMath>
+        <m:r>
+          <w:rPr>
+            <w:rFonts w:ascii="Cambria Math" w:hAnsi="Cambria Math" w:cs="Calibri"/>
+          </w:rPr>
+          <m:t>a</m:t>
+        </m:r>
+        <m:sSup>
+          <m:sSupPr>
+            <m:ctrlPr>
+              <w:rPr>
+                <w:rFonts w:ascii="Cambria Math" w:hAnsi="Cambria Math" w:cs="Calibri"/>
+                <w:i/>
+              </w:rPr>
+            </m:ctrlPr>
+          </m:sSupPr>
+          <m:e>
+            <m:r>
+              <w:rPr>
+                <w:rFonts w:ascii="Cambria Math" w:hAnsi="Cambria Math" w:cs="Calibri"/>
+              </w:rPr>
+              <m:t>x</m:t>
+            </m:r>
+          </m:e>
+          <m:sup>
+            <m:r>
+              <w:rPr>
+                <w:rFonts w:ascii="Cambria Math" w:hAnsi="Cambria Math" w:cs="Calibri"/>
+              </w:rPr>
+              <m:t>2</m:t>
+            </m:r>
+          </m:sup>
+        </m:sSup>
+        <m:r>
+          <w:rPr>
+            <w:rFonts w:ascii="Cambria Math" w:hAnsi="Cambria Math" w:cs="Calibri"/>
+          </w:rPr>
+          <m:t>+bx+c=0</m:t>
+        </m:r>
+      </m:oMath>
+      <w:r>
+        <w:rPr>
+          <w:rFonts w:ascii="Calibri" w:hAnsi="Calibri" w:cs="Calibri"/>
+        </w:rPr>
+        <w:t xml:space="preserve"> which allows us to solve for </w:t>
+      </w:r>
+      <m:oMath>
+        <m:r>
+          <w:rPr>
+            <w:rFonts w:ascii="Cambria Math" w:hAnsi="Cambria Math" w:cs="Calibri"/>
+          </w:rPr>
+          <m:t>x=</m:t>
+        </m:r>
+        <m:f>
+          <m:fPr>
+            <m:ctrlPr>
+              <w:rPr>
+                <w:rFonts w:ascii="Cambria Math" w:hAnsi="Cambria Math" w:cs="Calibri"/>
+                <w:i/>
+              </w:rPr>
+            </m:ctrlPr>
+          </m:fPr>
+          <m:num>
+            <m:r>
+              <w:rPr>
+                <w:rFonts w:ascii="Cambria Math" w:hAnsi="Cambria Math" w:cs="Calibri"/>
+              </w:rPr>
+              <m:t>-</m:t>
+            </m:r>
+            <m:r>
+              <w:rPr>
+                <w:rFonts w:ascii="Cambria Math" w:hAnsi="Cambria Math" w:cs="Calibri"/>
+              </w:rPr>
+              <m:t>b</m:t>
+            </m:r>
+            <m:r>
+              <w:rPr>
+                <w:rFonts w:ascii="Cambria Math" w:hAnsi="Cambria Math" w:cs="Calibri"/>
+              </w:rPr>
+              <m:t>±</m:t>
+            </m:r>
+            <m:rad>
+              <m:radPr>
+                <m:degHide m:val="1"/>
+                <m:ctrlPr>
+                  <w:rPr>
+                    <w:rFonts w:ascii="Cambria Math" w:hAnsi="Cambria Math" w:cs="Calibri"/>
+                    <w:i/>
+                  </w:rPr>
+                </m:ctrlPr>
+              </m:radPr>
+              <m:deg/>
+              <m:e>
+                <m:sSup>
+                  <m:sSupPr>
+                    <m:ctrlPr>
+                      <w:rPr>
+                        <w:rFonts w:ascii="Cambria Math" w:hAnsi="Cambria Math" w:cs="Calibri"/>
+                        <w:i/>
+                      </w:rPr>
+                    </m:ctrlPr>
+                  </m:sSupPr>
+                  <m:e>
+                    <m:r>
+                      <w:rPr>
+                        <w:rFonts w:ascii="Cambria Math" w:hAnsi="Cambria Math" w:cs="Calibri"/>
+                      </w:rPr>
+                      <m:t>b</m:t>
+                    </m:r>
+                  </m:e>
+                  <m:sup>
+                    <m:r>
+                      <w:rPr>
+                        <w:rFonts w:ascii="Cambria Math" w:hAnsi="Cambria Math" w:cs="Calibri"/>
+                      </w:rPr>
+                      <m:t>2</m:t>
+                    </m:r>
+                  </m:sup>
+                </m:sSup>
+                <m:r>
+                  <w:rPr>
+                    <w:rFonts w:ascii="Cambria Math" w:hAnsi="Cambria Math" w:cs="Calibri"/>
+                  </w:rPr>
+                  <m:t xml:space="preserve"> - 4ac</m:t>
+                </m:r>
+              </m:e>
+            </m:rad>
+          </m:num>
+          <m:den>
+            <m:r>
+              <w:rPr>
+                <w:rFonts w:ascii="Cambria Math" w:hAnsi="Cambria Math" w:cs="Calibri"/>
+              </w:rPr>
+              <m:t>2</m:t>
+            </m:r>
+            <m:r>
+              <w:rPr>
+                <w:rFonts w:ascii="Cambria Math" w:hAnsi="Cambria Math" w:cs="Calibri"/>
+              </w:rPr>
+              <m:t>a</m:t>
+            </m:r>
+          </m:den>
+        </m:f>
+      </m:oMath>
+      <w:r>
+        <w:rPr>
+          <w:rFonts w:ascii="Calibri" w:hAnsi="Calibri" w:cs="Calibri"/>
+        </w:rPr>
+        <w:t>. T</w:t>
+      </w:r>
+      <w:r>
+        <w:rPr>
+          <w:rFonts w:ascii="Calibri" w:hAnsi="Calibri" w:cs="Calibri"/>
+        </w:rPr>
+        <w:t xml:space="preserve">hat would turn </w:t>
+      </w:r>
+      <w:r>
+        <w:rPr>
+          <w:rFonts w:ascii="Calibri" w:hAnsi="Calibri" w:cs="Calibri"/>
+        </w:rPr>
+        <w:t>our</w:t>
+      </w:r>
+      <w:r>
+        <w:rPr>
+          <w:rFonts w:ascii="Calibri" w:hAnsi="Calibri" w:cs="Calibri"/>
+        </w:rPr>
+        <w:t xml:space="preserve"> equation into </w:t>
       </w:r>
       <m:oMath>
         <m:sSub>
@@ -9054,19 +9709,65 @@
         <w:rPr>
           <w:rFonts w:ascii="Calibri" w:hAnsi="Calibri" w:cs="Calibri"/>
         </w:rPr>
-        <w:t xml:space="preserve">, </w:t>
-      </w:r>
-      <w:r>
-        <w:rPr>
-          <w:rFonts w:ascii="Calibri" w:hAnsi="Calibri" w:cs="Calibri"/>
-        </w:rPr>
-        <w:t xml:space="preserve">but upon doing some research on how curves are plotted in matplotlib, I learned that it is done using contours by developing a mesh grid of the given data points and </w:t>
-      </w:r>
-      <w:r>
-        <w:rPr>
-          <w:rFonts w:ascii="Calibri" w:hAnsi="Calibri" w:cs="Calibri"/>
-        </w:rPr>
-        <w:t xml:space="preserve">the process is more straightforward using inbuild functions. </w:t>
+        <w:t>. I</w:t>
+      </w:r>
+      <w:r>
+        <w:rPr>
+          <w:rFonts w:ascii="Calibri" w:hAnsi="Calibri" w:cs="Calibri"/>
+        </w:rPr>
+        <w:t>n code, this is achieved</w:t>
+      </w:r>
+      <w:r>
+        <w:rPr>
+          <w:rFonts w:ascii="Calibri" w:hAnsi="Calibri" w:cs="Calibri"/>
+        </w:rPr>
+        <w:t xml:space="preserve"> by developing a </w:t>
+      </w:r>
+      <w:r>
+        <w:rPr>
+          <w:rFonts w:ascii="Calibri" w:hAnsi="Calibri" w:cs="Calibri"/>
+        </w:rPr>
+        <w:t xml:space="preserve">2D </w:t>
+      </w:r>
+      <w:r>
+        <w:rPr>
+          <w:rFonts w:ascii="Calibri" w:hAnsi="Calibri" w:cs="Calibri"/>
+        </w:rPr>
+        <w:t>mesh grid of the given data points</w:t>
+      </w:r>
+      <w:r>
+        <w:rPr>
+          <w:rFonts w:ascii="Calibri" w:hAnsi="Calibri" w:cs="Calibri"/>
+        </w:rPr>
+        <w:t xml:space="preserve">, reshaping the results to match the mesh, using matplotlib’s </w:t>
+      </w:r>
+      <w:proofErr w:type="spellStart"/>
+      <w:r>
+        <w:rPr>
+          <w:rFonts w:ascii="Calibri" w:hAnsi="Calibri" w:cs="Calibri"/>
+        </w:rPr>
+        <w:t>decision_</w:t>
+      </w:r>
+      <w:proofErr w:type="gramStart"/>
+      <w:r>
+        <w:rPr>
+          <w:rFonts w:ascii="Calibri" w:hAnsi="Calibri" w:cs="Calibri"/>
+        </w:rPr>
+        <w:t>function</w:t>
+      </w:r>
+      <w:proofErr w:type="spellEnd"/>
+      <w:r>
+        <w:rPr>
+          <w:rFonts w:ascii="Calibri" w:hAnsi="Calibri" w:cs="Calibri"/>
+        </w:rPr>
+        <w:t>(</w:t>
+      </w:r>
+      <w:proofErr w:type="gramEnd"/>
+      <w:r>
+        <w:rPr>
+          <w:rFonts w:ascii="Calibri" w:hAnsi="Calibri" w:cs="Calibri"/>
+        </w:rPr>
+        <w:t xml:space="preserve">) to evaluate the model’s raw output before applying the sigmoid function, and plotting that as a contour. </w:t>
       </w:r>
     </w:p>
     <w:p>
@@ -9089,15 +9790,7 @@
             <w:rStyle w:val="Hyperlink"/>
             <w:rFonts w:ascii="Calibri" w:hAnsi="Calibri" w:cs="Calibri"/>
           </w:rPr>
-          <w:t>plot_sq_</w:t>
-        </w:r>
-        <w:proofErr w:type="gramStart"/>
-        <w:r>
-          <w:rPr>
-            <w:rStyle w:val="Hyperlink"/>
-            <w:rFonts w:ascii="Calibri" w:hAnsi="Calibri" w:cs="Calibri"/>
-          </w:rPr>
-          <w:t>predictions</w:t>
+          <w:t>plot_sq_predictions</w:t>
         </w:r>
         <w:proofErr w:type="spellEnd"/>
         <w:r>
@@ -9105,125 +9798,47 @@
             <w:rStyle w:val="Hyperlink"/>
             <w:rFonts w:ascii="Calibri" w:hAnsi="Calibri" w:cs="Calibri"/>
           </w:rPr>
-          <w:t>(</w:t>
+          <w:t>()</w:t>
         </w:r>
-        <w:proofErr w:type="gramEnd"/>
+      </w:hyperlink>
+      <w:r>
+        <w:rPr>
+          <w:rFonts w:ascii="Calibri" w:hAnsi="Calibri" w:cs="Calibri"/>
+        </w:rPr>
+        <w:t xml:space="preserve"> </w:t>
+      </w:r>
+      <w:r>
+        <w:rPr>
+          <w:rFonts w:ascii="Calibri" w:hAnsi="Calibri" w:cs="Calibri"/>
+        </w:rPr>
+        <w:t>function,</w:t>
+      </w:r>
+      <w:r>
+        <w:rPr>
+          <w:rFonts w:ascii="Calibri" w:hAnsi="Calibri" w:cs="Calibri"/>
+        </w:rPr>
+        <w:t xml:space="preserve"> and the decision boundary has been displayed in </w:t>
+      </w:r>
+      <w:hyperlink w:anchor="fig10" w:history="1">
         <w:r>
           <w:rPr>
             <w:rStyle w:val="Hyperlink"/>
             <w:rFonts w:ascii="Calibri" w:hAnsi="Calibri" w:cs="Calibri"/>
           </w:rPr>
-          <w:t>)</w:t>
+          <w:t>Figure 10</w:t>
         </w:r>
       </w:hyperlink>
       <w:r>
         <w:rPr>
           <w:rFonts w:ascii="Calibri" w:hAnsi="Calibri" w:cs="Calibri"/>
         </w:rPr>
-        <w:t xml:space="preserve"> </w:t>
-      </w:r>
-      <w:r>
-        <w:rPr>
-          <w:rFonts w:ascii="Calibri" w:hAnsi="Calibri" w:cs="Calibri"/>
-        </w:rPr>
-        <w:t>function,</w:t>
-      </w:r>
-      <w:r>
-        <w:rPr>
-          <w:rFonts w:ascii="Calibri" w:hAnsi="Calibri" w:cs="Calibri"/>
-        </w:rPr>
-        <w:t xml:space="preserve"> and the decision boundary has been displayed in Figure 10 as a dashed purple curve.</w:t>
-      </w:r>
-    </w:p>
-    <w:p>
-      <w:pPr>
-        <w:jc w:val="both"/>
-        <w:rPr>
-          <w:rFonts w:ascii="Calibri" w:hAnsi="Calibri" w:cs="Calibri"/>
-        </w:rPr>
-      </w:pPr>
-    </w:p>
-    <w:p>
-      <w:pPr>
-        <w:jc w:val="both"/>
-        <w:rPr>
-          <w:rFonts w:ascii="Calibri" w:hAnsi="Calibri" w:cs="Calibri"/>
-          <w:b/>
-          <w:bCs/>
-          <w:u w:val="single"/>
-        </w:rPr>
-      </w:pPr>
-      <w:r>
-        <w:rPr>
-          <w:rFonts w:ascii="Calibri" w:hAnsi="Calibri" w:cs="Calibri"/>
-          <w:b/>
-          <w:bCs/>
-          <w:u w:val="single"/>
-        </w:rPr>
-        <w:t>C</w:t>
-      </w:r>
-      <w:r>
-        <w:rPr>
-          <w:rFonts w:ascii="Calibri" w:hAnsi="Calibri" w:cs="Calibri"/>
-          <w:b/>
-          <w:bCs/>
-          <w:u w:val="single"/>
-        </w:rPr>
-        <w:t>onclusion</w:t>
-      </w:r>
-    </w:p>
-    <w:p>
-      <w:pPr>
-        <w:jc w:val="both"/>
-        <w:rPr>
-          <w:rFonts w:ascii="Calibri" w:hAnsi="Calibri" w:cs="Calibri"/>
-        </w:rPr>
-      </w:pPr>
-      <w:r>
-        <w:rPr>
-          <w:rFonts w:ascii="Calibri" w:hAnsi="Calibri" w:cs="Calibri"/>
-        </w:rPr>
-        <w:t xml:space="preserve">Across all the different models, feature </w:t>
-      </w:r>
-      <m:oMath>
-        <m:sSub>
-          <m:sSubPr>
-            <m:ctrlPr>
-              <w:rPr>
-                <w:rFonts w:ascii="Cambria Math" w:hAnsi="Cambria Math" w:cs="Calibri"/>
-                <w:i/>
-              </w:rPr>
-            </m:ctrlPr>
-          </m:sSubPr>
-          <m:e>
-            <m:r>
-              <w:rPr>
-                <w:rFonts w:ascii="Cambria Math" w:hAnsi="Cambria Math" w:cs="Calibri"/>
-              </w:rPr>
-              <m:t>X</m:t>
-            </m:r>
-          </m:e>
-          <m:sub>
-            <m:r>
-              <w:rPr>
-                <w:rFonts w:ascii="Cambria Math" w:hAnsi="Cambria Math" w:cs="Calibri"/>
-              </w:rPr>
-              <m:t>2</m:t>
-            </m:r>
-          </m:sub>
-        </m:sSub>
-      </m:oMath>
-      <w:r>
-        <w:rPr>
-          <w:rFonts w:ascii="Calibri" w:hAnsi="Calibri" w:cs="Calibri"/>
-        </w:rPr>
-        <w:t xml:space="preserve"> consistently exhibited the strongest influence on classification, driving the decision boundary primarily along the vertical axis. Linear Logistic Regression and Linear SVM produced nearly identical decision boundaries and accuracy, which demonstrated that the given dataset is linearly separable. Introducing squared features allowed Logistic Regression model to fit the non-linear structure better, bringing up the accuracy to 9</w:t>
-      </w:r>
-      <w:r>
-        <w:rPr>
-          <w:rFonts w:ascii="Calibri" w:hAnsi="Calibri" w:cs="Calibri"/>
-        </w:rPr>
-        <w:t>6.3%, showing the effectiveness of feature transformations for complex decision boundaries.</w:t>
+        <w:t xml:space="preserve"> as a dashed purple curve</w:t>
+      </w:r>
+      <w:r>
+        <w:rPr>
+          <w:rFonts w:ascii="Calibri" w:hAnsi="Calibri" w:cs="Calibri"/>
+        </w:rPr>
+        <w:t>.</w:t>
       </w:r>
     </w:p>
     <w:p>

</xml_diff>